<commit_message>
Elicitation of requirements/ added features to product requirement document
</commit_message>
<xml_diff>
--- a/Product Requirement Document.docx
+++ b/Product Requirement Document.docx
@@ -147,7 +147,6 @@
                                     </w:rPr>
                                     <w:t xml:space="preserve"> 17</w:t>
                                   </w:r>
-                                  <w:proofErr w:type="gramStart"/>
                                   <w:r>
                                     <w:rPr>
                                       <w:color w:val="FFFFFF" w:themeColor="background1"/>
@@ -173,7 +172,6 @@
                                     </w:rPr>
                                     <w:t>2022</w:t>
                                   </w:r>
-                                  <w:proofErr w:type="gramEnd"/>
                                 </w:p>
                               </w:txbxContent>
                             </wps:txbx>
@@ -338,7 +336,6 @@
                               </w:rPr>
                               <w:t xml:space="preserve"> 17</w:t>
                             </w:r>
-                            <w:proofErr w:type="gramStart"/>
                             <w:r>
                               <w:rPr>
                                 <w:color w:val="FFFFFF" w:themeColor="background1"/>
@@ -364,7 +361,6 @@
                               </w:rPr>
                               <w:t>2022</w:t>
                             </w:r>
-                            <w:proofErr w:type="gramEnd"/>
                           </w:p>
                         </w:txbxContent>
                       </v:textbox>
@@ -1000,6 +996,9 @@
       <w:pPr>
         <w:rPr>
           <w:rFonts w:ascii="Arial" w:hAnsi="Arial" w:cs="Arial"/>
+          <w:color w:val="0073CF"/>
+          <w:sz w:val="28"/>
+          <w:szCs w:val="28"/>
         </w:rPr>
       </w:pPr>
       <w:r>
@@ -1011,6 +1010,13 @@
         </w:rPr>
         <w:fldChar w:fldCharType="end"/>
       </w:r>
+    </w:p>
+    <w:p>
+      <w:pPr>
+        <w:rPr>
+          <w:rFonts w:ascii="Arial" w:hAnsi="Arial" w:cs="Arial"/>
+        </w:rPr>
+      </w:pPr>
     </w:p>
     <w:p>
       <w:pPr>
@@ -1604,10 +1610,12 @@
             </w:pPr>
             <w:r>
               <w:rPr>
-                <w:rFonts w:ascii="Times New Roman" w:eastAsia="Times New Roman" w:hAnsi="Times New Roman" w:cs="Times New Roman"/>
-                <w:color w:val="808080" w:themeColor="background1" w:themeShade="80"/>
-              </w:rPr>
-              <w:t>The project is initially designed to help people on earth or space connect with each other over long distances through a physical controllable system.</w:t>
+                <w:rFonts w:ascii="Arial" w:eastAsia="Times New Roman" w:hAnsi="Arial" w:cs="Arial"/>
+                <w:color w:val="666666"/>
+                <w:sz w:val="22"/>
+                <w:szCs w:val="22"/>
+              </w:rPr>
+              <w:t>Prototype version 1.0</w:t>
             </w:r>
           </w:p>
         </w:tc>
@@ -1670,42 +1678,37 @@
           <w:p>
             <w:pPr>
               <w:rPr>
-                <w:rFonts w:ascii="Times New Roman" w:eastAsia="Times New Roman" w:hAnsi="Times New Roman" w:cs="Times New Roman"/>
-              </w:rPr>
-            </w:pPr>
-            <w:r>
-              <w:rPr>
-                <w:rFonts w:ascii="Times New Roman" w:eastAsia="Times New Roman" w:hAnsi="Times New Roman" w:cs="Times New Roman"/>
-                <w:color w:val="808080" w:themeColor="background1" w:themeShade="80"/>
-              </w:rPr>
-              <w:t xml:space="preserve">The projected release data of prototype 1 is due </w:t>
-            </w:r>
-            <w:r>
-              <w:rPr>
-                <w:rFonts w:ascii="Times New Roman" w:eastAsia="Times New Roman" w:hAnsi="Times New Roman" w:cs="Times New Roman"/>
-                <w:color w:val="808080" w:themeColor="background1" w:themeShade="80"/>
-              </w:rPr>
-              <w:t>June</w:t>
-            </w:r>
-            <w:r>
-              <w:rPr>
-                <w:rFonts w:ascii="Times New Roman" w:eastAsia="Times New Roman" w:hAnsi="Times New Roman" w:cs="Times New Roman"/>
-                <w:color w:val="808080" w:themeColor="background1" w:themeShade="80"/>
-              </w:rPr>
-              <w:t xml:space="preserve"> 5</w:t>
-            </w:r>
-            <w:r>
-              <w:rPr>
-                <w:rFonts w:ascii="Times New Roman" w:eastAsia="Times New Roman" w:hAnsi="Times New Roman" w:cs="Times New Roman"/>
-                <w:color w:val="808080" w:themeColor="background1" w:themeShade="80"/>
+                <w:rFonts w:ascii="Arial" w:eastAsia="Times New Roman" w:hAnsi="Arial" w:cs="Arial"/>
+                <w:color w:val="666666"/>
+                <w:sz w:val="22"/>
+                <w:szCs w:val="22"/>
+              </w:rPr>
+            </w:pPr>
+            <w:r>
+              <w:rPr>
+                <w:rFonts w:ascii="Arial" w:eastAsia="Times New Roman" w:hAnsi="Arial" w:cs="Arial"/>
+                <w:color w:val="666666"/>
+                <w:sz w:val="22"/>
+                <w:szCs w:val="22"/>
+              </w:rPr>
+              <w:t>The projected release data of prototype 1 is due June 5</w:t>
+            </w:r>
+            <w:r>
+              <w:rPr>
+                <w:rFonts w:ascii="Arial" w:eastAsia="Times New Roman" w:hAnsi="Arial" w:cs="Arial"/>
+                <w:color w:val="666666"/>
+                <w:sz w:val="22"/>
+                <w:szCs w:val="22"/>
                 <w:vertAlign w:val="superscript"/>
               </w:rPr>
               <w:t>th</w:t>
             </w:r>
             <w:r>
               <w:rPr>
-                <w:rFonts w:ascii="Times New Roman" w:eastAsia="Times New Roman" w:hAnsi="Times New Roman" w:cs="Times New Roman"/>
-                <w:color w:val="808080" w:themeColor="background1" w:themeShade="80"/>
+                <w:rFonts w:ascii="Arial" w:eastAsia="Times New Roman" w:hAnsi="Arial" w:cs="Arial"/>
+                <w:color w:val="666666"/>
+                <w:sz w:val="22"/>
+                <w:szCs w:val="22"/>
               </w:rPr>
               <w:t>, 2022</w:t>
             </w:r>
@@ -1770,16 +1773,86 @@
           <w:p>
             <w:pPr>
               <w:rPr>
-                <w:rFonts w:ascii="Times New Roman" w:eastAsia="Times New Roman" w:hAnsi="Times New Roman" w:cs="Times New Roman"/>
-                <w:color w:val="808080" w:themeColor="background1" w:themeShade="80"/>
-              </w:rPr>
-            </w:pPr>
-            <w:r>
-              <w:rPr>
-                <w:rFonts w:ascii="Times New Roman" w:eastAsia="Times New Roman" w:hAnsi="Times New Roman" w:cs="Times New Roman"/>
-                <w:color w:val="808080" w:themeColor="background1" w:themeShade="80"/>
+                <w:rFonts w:ascii="Arial" w:eastAsia="Times New Roman" w:hAnsi="Arial" w:cs="Arial"/>
+                <w:color w:val="666666"/>
+                <w:sz w:val="22"/>
+                <w:szCs w:val="22"/>
+              </w:rPr>
+            </w:pPr>
+            <w:r>
+              <w:rPr>
+                <w:rFonts w:ascii="Arial" w:eastAsia="Times New Roman" w:hAnsi="Arial" w:cs="Arial"/>
+                <w:color w:val="666666"/>
+                <w:sz w:val="22"/>
+                <w:szCs w:val="22"/>
               </w:rPr>
               <w:t>The initiative of the first release of the prototype is to include:</w:t>
+            </w:r>
+          </w:p>
+          <w:p>
+            <w:pPr>
+              <w:numPr>
+                <w:ilvl w:val="0"/>
+                <w:numId w:val="4"/>
+              </w:numPr>
+              <w:rPr>
+                <w:rFonts w:ascii="Arial" w:eastAsia="Times New Roman" w:hAnsi="Arial" w:cs="Arial"/>
+                <w:color w:val="666666"/>
+                <w:sz w:val="22"/>
+                <w:szCs w:val="22"/>
+              </w:rPr>
+            </w:pPr>
+            <w:r>
+              <w:rPr>
+                <w:rFonts w:ascii="Arial" w:eastAsia="Times New Roman" w:hAnsi="Arial" w:cs="Arial"/>
+                <w:color w:val="666666"/>
+                <w:sz w:val="22"/>
+                <w:szCs w:val="22"/>
+              </w:rPr>
+              <w:t>Functioning rover with implemented motors</w:t>
+            </w:r>
+          </w:p>
+          <w:p>
+            <w:pPr>
+              <w:numPr>
+                <w:ilvl w:val="0"/>
+                <w:numId w:val="4"/>
+              </w:numPr>
+              <w:rPr>
+                <w:rFonts w:ascii="Arial" w:eastAsia="Times New Roman" w:hAnsi="Arial" w:cs="Arial"/>
+                <w:color w:val="666666"/>
+                <w:sz w:val="22"/>
+                <w:szCs w:val="22"/>
+              </w:rPr>
+            </w:pPr>
+            <w:r>
+              <w:rPr>
+                <w:rFonts w:ascii="Arial" w:eastAsia="Times New Roman" w:hAnsi="Arial" w:cs="Arial"/>
+                <w:color w:val="666666"/>
+                <w:sz w:val="22"/>
+                <w:szCs w:val="22"/>
+              </w:rPr>
+              <w:t>Input and output from computer to Arduino/</w:t>
+            </w:r>
+            <w:proofErr w:type="spellStart"/>
+            <w:r>
+              <w:rPr>
+                <w:rFonts w:ascii="Arial" w:eastAsia="Times New Roman" w:hAnsi="Arial" w:cs="Arial"/>
+                <w:color w:val="666666"/>
+                <w:sz w:val="22"/>
+                <w:szCs w:val="22"/>
+              </w:rPr>
+              <w:t>RaspberryPi</w:t>
+            </w:r>
+            <w:proofErr w:type="spellEnd"/>
+            <w:r>
+              <w:rPr>
+                <w:rFonts w:ascii="Arial" w:eastAsia="Times New Roman" w:hAnsi="Arial" w:cs="Arial"/>
+                <w:color w:val="666666"/>
+                <w:sz w:val="22"/>
+                <w:szCs w:val="22"/>
+              </w:rPr>
+              <w:t xml:space="preserve"> wirelessly</w:t>
             </w:r>
           </w:p>
           <w:p>
@@ -1790,25 +1863,79 @@
                 <w:numId w:val="4"/>
               </w:numPr>
               <w:rPr>
-                <w:rFonts w:ascii="Times New Roman" w:eastAsia="Times New Roman" w:hAnsi="Times New Roman" w:cs="Times New Roman"/>
-                <w:color w:val="808080" w:themeColor="background1" w:themeShade="80"/>
-              </w:rPr>
-            </w:pPr>
-            <w:r>
-              <w:rPr>
-                <w:rFonts w:ascii="Times New Roman" w:eastAsia="Times New Roman" w:hAnsi="Times New Roman" w:cs="Times New Roman"/>
-                <w:color w:val="808080" w:themeColor="background1" w:themeShade="80"/>
-              </w:rPr>
-              <w:t xml:space="preserve">Functioning rover </w:t>
-            </w:r>
-            <w:r>
-              <w:rPr>
-                <w:rFonts w:ascii="Times New Roman" w:eastAsia="Times New Roman" w:hAnsi="Times New Roman" w:cs="Times New Roman"/>
-                <w:color w:val="808080" w:themeColor="background1" w:themeShade="80"/>
-              </w:rPr>
-              <w:t>with implemented motors</w:t>
-            </w:r>
-          </w:p>
+                <w:rFonts w:ascii="Arial" w:eastAsia="Times New Roman" w:hAnsi="Arial" w:cs="Arial"/>
+                <w:color w:val="666666"/>
+                <w:sz w:val="22"/>
+                <w:szCs w:val="22"/>
+              </w:rPr>
+            </w:pPr>
+            <w:r>
+              <w:rPr>
+                <w:rFonts w:ascii="Arial" w:eastAsia="Times New Roman" w:hAnsi="Arial" w:cs="Arial"/>
+                <w:color w:val="666666"/>
+                <w:sz w:val="22"/>
+                <w:szCs w:val="22"/>
+              </w:rPr>
+              <w:t>Connectivity to components through two networks</w:t>
+            </w:r>
+          </w:p>
+        </w:tc>
+      </w:tr>
+      <w:tr>
+        <w:tc>
+          <w:tcPr>
+            <w:tcW w:w="0" w:type="auto"/>
+            <w:tcBorders>
+              <w:top w:val="single" w:sz="8" w:space="0" w:color="000000"/>
+              <w:left w:val="single" w:sz="8" w:space="0" w:color="000000"/>
+              <w:bottom w:val="single" w:sz="8" w:space="0" w:color="000000"/>
+              <w:right w:val="single" w:sz="8" w:space="0" w:color="000000"/>
+            </w:tcBorders>
+            <w:tcMar>
+              <w:top w:w="100" w:type="dxa"/>
+              <w:left w:w="100" w:type="dxa"/>
+              <w:bottom w:w="100" w:type="dxa"/>
+              <w:right w:w="100" w:type="dxa"/>
+            </w:tcMar>
+            <w:hideMark/>
+          </w:tcPr>
+          <w:p>
+            <w:pPr>
+              <w:rPr>
+                <w:rFonts w:ascii="Arial" w:eastAsia="Times New Roman" w:hAnsi="Arial" w:cs="Arial"/>
+                <w:color w:val="000000" w:themeColor="text1"/>
+                <w:sz w:val="22"/>
+                <w:szCs w:val="22"/>
+              </w:rPr>
+            </w:pPr>
+            <w:r>
+              <w:rPr>
+                <w:rFonts w:ascii="Arial" w:eastAsia="Times New Roman" w:hAnsi="Arial" w:cs="Arial"/>
+                <w:color w:val="000000" w:themeColor="text1"/>
+                <w:sz w:val="22"/>
+                <w:szCs w:val="22"/>
+              </w:rPr>
+              <w:t>Milestones</w:t>
+            </w:r>
+          </w:p>
+        </w:tc>
+        <w:tc>
+          <w:tcPr>
+            <w:tcW w:w="7492" w:type="dxa"/>
+            <w:tcBorders>
+              <w:top w:val="single" w:sz="8" w:space="0" w:color="000000"/>
+              <w:left w:val="single" w:sz="8" w:space="0" w:color="000000"/>
+              <w:bottom w:val="single" w:sz="8" w:space="0" w:color="000000"/>
+              <w:right w:val="single" w:sz="8" w:space="0" w:color="000000"/>
+            </w:tcBorders>
+            <w:tcMar>
+              <w:top w:w="100" w:type="dxa"/>
+              <w:left w:w="100" w:type="dxa"/>
+              <w:bottom w:w="100" w:type="dxa"/>
+              <w:right w:w="100" w:type="dxa"/>
+            </w:tcMar>
+            <w:hideMark/>
+          </w:tcPr>
           <w:p>
             <w:pPr>
               <w:pStyle w:val="ListParagraph"/>
@@ -1817,39 +1944,40 @@
                 <w:numId w:val="4"/>
               </w:numPr>
               <w:rPr>
-                <w:rFonts w:ascii="Times New Roman" w:eastAsia="Times New Roman" w:hAnsi="Times New Roman" w:cs="Times New Roman"/>
-                <w:color w:val="808080" w:themeColor="background1" w:themeShade="80"/>
-              </w:rPr>
-            </w:pPr>
-            <w:r>
-              <w:rPr>
-                <w:rFonts w:ascii="Times New Roman" w:eastAsia="Times New Roman" w:hAnsi="Times New Roman" w:cs="Times New Roman"/>
-                <w:color w:val="808080" w:themeColor="background1" w:themeShade="80"/>
-              </w:rPr>
-              <w:t>Input and output from computer to Arduino</w:t>
-            </w:r>
-            <w:r>
-              <w:rPr>
-                <w:rFonts w:ascii="Times New Roman" w:eastAsia="Times New Roman" w:hAnsi="Times New Roman" w:cs="Times New Roman"/>
-                <w:color w:val="808080" w:themeColor="background1" w:themeShade="80"/>
-              </w:rPr>
-              <w:t>/</w:t>
+                <w:rFonts w:ascii="Arial" w:eastAsia="Times New Roman" w:hAnsi="Arial" w:cs="Arial"/>
+                <w:color w:val="666666"/>
+                <w:sz w:val="22"/>
+                <w:szCs w:val="22"/>
+              </w:rPr>
+            </w:pPr>
+            <w:r>
+              <w:rPr>
+                <w:rFonts w:ascii="Arial" w:eastAsia="Times New Roman" w:hAnsi="Arial" w:cs="Arial"/>
+                <w:color w:val="666666"/>
+                <w:sz w:val="22"/>
+                <w:szCs w:val="22"/>
+              </w:rPr>
+              <w:t xml:space="preserve">Control </w:t>
             </w:r>
             <w:proofErr w:type="spellStart"/>
             <w:r>
               <w:rPr>
-                <w:rFonts w:ascii="Times New Roman" w:eastAsia="Times New Roman" w:hAnsi="Times New Roman" w:cs="Times New Roman"/>
-                <w:color w:val="808080" w:themeColor="background1" w:themeShade="80"/>
+                <w:rFonts w:ascii="Arial" w:eastAsia="Times New Roman" w:hAnsi="Arial" w:cs="Arial"/>
+                <w:color w:val="666666"/>
+                <w:sz w:val="22"/>
+                <w:szCs w:val="22"/>
               </w:rPr>
               <w:t>RaspberryPi</w:t>
             </w:r>
             <w:proofErr w:type="spellEnd"/>
             <w:r>
               <w:rPr>
-                <w:rFonts w:ascii="Times New Roman" w:eastAsia="Times New Roman" w:hAnsi="Times New Roman" w:cs="Times New Roman"/>
-                <w:color w:val="808080" w:themeColor="background1" w:themeShade="80"/>
-              </w:rPr>
-              <w:t xml:space="preserve"> wirelessly</w:t>
+                <w:rFonts w:ascii="Arial" w:eastAsia="Times New Roman" w:hAnsi="Arial" w:cs="Arial"/>
+                <w:color w:val="666666"/>
+                <w:sz w:val="22"/>
+                <w:szCs w:val="22"/>
+              </w:rPr>
+              <w:t xml:space="preserve"> remotely using RPI GPIO (5/20/2022)</w:t>
             </w:r>
           </w:p>
           <w:p>
@@ -1860,89 +1988,31 @@
                 <w:numId w:val="4"/>
               </w:numPr>
               <w:rPr>
-                <w:rFonts w:ascii="Times New Roman" w:eastAsia="Times New Roman" w:hAnsi="Times New Roman" w:cs="Times New Roman"/>
-                <w:color w:val="808080" w:themeColor="background1" w:themeShade="80"/>
-              </w:rPr>
-            </w:pPr>
-            <w:r>
-              <w:rPr>
-                <w:rFonts w:ascii="Times New Roman" w:eastAsia="Times New Roman" w:hAnsi="Times New Roman" w:cs="Times New Roman"/>
-                <w:color w:val="808080" w:themeColor="background1" w:themeShade="80"/>
-              </w:rPr>
-              <w:t xml:space="preserve">Connectivity to </w:t>
-            </w:r>
-            <w:r>
-              <w:rPr>
-                <w:rFonts w:ascii="Times New Roman" w:eastAsia="Times New Roman" w:hAnsi="Times New Roman" w:cs="Times New Roman"/>
-                <w:color w:val="808080" w:themeColor="background1" w:themeShade="80"/>
-              </w:rPr>
-              <w:t>components</w:t>
-            </w:r>
-            <w:r>
-              <w:rPr>
-                <w:rFonts w:ascii="Times New Roman" w:eastAsia="Times New Roman" w:hAnsi="Times New Roman" w:cs="Times New Roman"/>
-                <w:color w:val="808080" w:themeColor="background1" w:themeShade="80"/>
-              </w:rPr>
-              <w:t xml:space="preserve"> through two networks</w:t>
-            </w:r>
-          </w:p>
-        </w:tc>
-      </w:tr>
-      <w:tr>
-        <w:tc>
-          <w:tcPr>
-            <w:tcW w:w="0" w:type="auto"/>
-            <w:tcBorders>
-              <w:top w:val="single" w:sz="8" w:space="0" w:color="000000"/>
-              <w:left w:val="single" w:sz="8" w:space="0" w:color="000000"/>
-              <w:bottom w:val="single" w:sz="8" w:space="0" w:color="000000"/>
-              <w:right w:val="single" w:sz="8" w:space="0" w:color="000000"/>
-            </w:tcBorders>
-            <w:tcMar>
-              <w:top w:w="100" w:type="dxa"/>
-              <w:left w:w="100" w:type="dxa"/>
-              <w:bottom w:w="100" w:type="dxa"/>
-              <w:right w:w="100" w:type="dxa"/>
-            </w:tcMar>
-            <w:hideMark/>
-          </w:tcPr>
-          <w:p>
-            <w:pPr>
-              <w:rPr>
-                <w:rFonts w:ascii="Arial" w:eastAsia="Times New Roman" w:hAnsi="Arial" w:cs="Arial"/>
-                <w:color w:val="000000" w:themeColor="text1"/>
-                <w:sz w:val="22"/>
-                <w:szCs w:val="22"/>
-              </w:rPr>
-            </w:pPr>
-            <w:r>
-              <w:rPr>
-                <w:rFonts w:ascii="Arial" w:eastAsia="Times New Roman" w:hAnsi="Arial" w:cs="Arial"/>
-                <w:color w:val="000000" w:themeColor="text1"/>
-                <w:sz w:val="22"/>
-                <w:szCs w:val="22"/>
-              </w:rPr>
-              <w:t>Milestones</w:t>
-            </w:r>
-          </w:p>
-        </w:tc>
-        <w:tc>
-          <w:tcPr>
-            <w:tcW w:w="7492" w:type="dxa"/>
-            <w:tcBorders>
-              <w:top w:val="single" w:sz="8" w:space="0" w:color="000000"/>
-              <w:left w:val="single" w:sz="8" w:space="0" w:color="000000"/>
-              <w:bottom w:val="single" w:sz="8" w:space="0" w:color="000000"/>
-              <w:right w:val="single" w:sz="8" w:space="0" w:color="000000"/>
-            </w:tcBorders>
-            <w:tcMar>
-              <w:top w:w="100" w:type="dxa"/>
-              <w:left w:w="100" w:type="dxa"/>
-              <w:bottom w:w="100" w:type="dxa"/>
-              <w:right w:w="100" w:type="dxa"/>
-            </w:tcMar>
-            <w:hideMark/>
-          </w:tcPr>
+                <w:rFonts w:ascii="Arial" w:eastAsia="Times New Roman" w:hAnsi="Arial" w:cs="Arial"/>
+                <w:color w:val="666666"/>
+                <w:sz w:val="22"/>
+                <w:szCs w:val="22"/>
+              </w:rPr>
+            </w:pPr>
+            <w:r>
+              <w:rPr>
+                <w:rFonts w:ascii="Arial" w:eastAsia="Times New Roman" w:hAnsi="Arial" w:cs="Arial"/>
+                <w:color w:val="666666"/>
+                <w:sz w:val="22"/>
+                <w:szCs w:val="22"/>
+              </w:rPr>
+              <w:t>Implement motor control</w:t>
+            </w:r>
+            <w:r>
+              <w:rPr>
+                <w:rFonts w:ascii="Arial" w:eastAsia="Times New Roman" w:hAnsi="Arial" w:cs="Arial"/>
+                <w:color w:val="666666"/>
+                <w:sz w:val="22"/>
+                <w:szCs w:val="22"/>
+              </w:rPr>
+              <w:t xml:space="preserve"> (5//22/ 2022)</w:t>
+            </w:r>
+          </w:p>
           <w:p>
             <w:pPr>
               <w:pStyle w:val="ListParagraph"/>
@@ -1964,27 +2034,16 @@
                 <w:sz w:val="22"/>
                 <w:szCs w:val="22"/>
               </w:rPr>
-              <w:t xml:space="preserve">Control </w:t>
-            </w:r>
-            <w:proofErr w:type="spellStart"/>
-            <w:r>
-              <w:rPr>
-                <w:rFonts w:ascii="Arial" w:eastAsia="Times New Roman" w:hAnsi="Arial" w:cs="Arial"/>
-                <w:color w:val="666666"/>
-                <w:sz w:val="22"/>
-                <w:szCs w:val="22"/>
-              </w:rPr>
-              <w:t>RaspberryPi</w:t>
-            </w:r>
-            <w:proofErr w:type="spellEnd"/>
-            <w:r>
-              <w:rPr>
-                <w:rFonts w:ascii="Arial" w:eastAsia="Times New Roman" w:hAnsi="Arial" w:cs="Arial"/>
-                <w:color w:val="666666"/>
-                <w:sz w:val="22"/>
-                <w:szCs w:val="22"/>
-              </w:rPr>
-              <w:t xml:space="preserve"> remotely using RPI GPIO (5/20/2022)</w:t>
+              <w:t>Mount setup to rover</w:t>
+            </w:r>
+            <w:r>
+              <w:rPr>
+                <w:rFonts w:ascii="Arial" w:eastAsia="Times New Roman" w:hAnsi="Arial" w:cs="Arial"/>
+                <w:color w:val="666666"/>
+                <w:sz w:val="22"/>
+                <w:szCs w:val="22"/>
+              </w:rPr>
+              <w:t xml:space="preserve"> (5/ 23/ 2022)</w:t>
             </w:r>
           </w:p>
           <w:p>
@@ -2008,7 +2067,101 @@
                 <w:sz w:val="22"/>
                 <w:szCs w:val="22"/>
               </w:rPr>
-              <w:t>Implement motor control</w:t>
+              <w:t>Implement camera through RPI GPIO to remote device</w:t>
+            </w:r>
+            <w:r>
+              <w:rPr>
+                <w:rFonts w:ascii="Arial" w:eastAsia="Times New Roman" w:hAnsi="Arial" w:cs="Arial"/>
+                <w:color w:val="666666"/>
+                <w:sz w:val="22"/>
+                <w:szCs w:val="22"/>
+              </w:rPr>
+              <w:t xml:space="preserve"> (5/23/2022)</w:t>
+            </w:r>
+          </w:p>
+        </w:tc>
+      </w:tr>
+      <w:tr>
+        <w:tc>
+          <w:tcPr>
+            <w:tcW w:w="0" w:type="auto"/>
+            <w:tcBorders>
+              <w:top w:val="single" w:sz="8" w:space="0" w:color="000000"/>
+              <w:left w:val="single" w:sz="8" w:space="0" w:color="000000"/>
+              <w:bottom w:val="single" w:sz="8" w:space="0" w:color="000000"/>
+              <w:right w:val="single" w:sz="8" w:space="0" w:color="000000"/>
+            </w:tcBorders>
+            <w:tcMar>
+              <w:top w:w="100" w:type="dxa"/>
+              <w:left w:w="100" w:type="dxa"/>
+              <w:bottom w:w="100" w:type="dxa"/>
+              <w:right w:w="100" w:type="dxa"/>
+            </w:tcMar>
+          </w:tcPr>
+          <w:p>
+            <w:pPr>
+              <w:rPr>
+                <w:rFonts w:ascii="Arial" w:eastAsia="Times New Roman" w:hAnsi="Arial" w:cs="Arial"/>
+                <w:color w:val="000000" w:themeColor="text1"/>
+                <w:sz w:val="22"/>
+                <w:szCs w:val="22"/>
+              </w:rPr>
+            </w:pPr>
+            <w:r>
+              <w:rPr>
+                <w:rFonts w:ascii="Arial" w:eastAsia="Times New Roman" w:hAnsi="Arial" w:cs="Arial"/>
+                <w:color w:val="000000" w:themeColor="text1"/>
+                <w:sz w:val="22"/>
+                <w:szCs w:val="22"/>
+              </w:rPr>
+              <w:t>Features</w:t>
+            </w:r>
+          </w:p>
+        </w:tc>
+        <w:tc>
+          <w:tcPr>
+            <w:tcW w:w="7492" w:type="dxa"/>
+            <w:tcBorders>
+              <w:top w:val="single" w:sz="8" w:space="0" w:color="000000"/>
+              <w:left w:val="single" w:sz="8" w:space="0" w:color="000000"/>
+              <w:bottom w:val="single" w:sz="8" w:space="0" w:color="000000"/>
+              <w:right w:val="single" w:sz="8" w:space="0" w:color="000000"/>
+            </w:tcBorders>
+            <w:tcMar>
+              <w:top w:w="100" w:type="dxa"/>
+              <w:left w:w="100" w:type="dxa"/>
+              <w:bottom w:w="100" w:type="dxa"/>
+              <w:right w:w="100" w:type="dxa"/>
+            </w:tcMar>
+          </w:tcPr>
+          <w:p>
+            <w:pPr>
+              <w:rPr>
+                <w:rFonts w:ascii="Arial" w:eastAsia="Times New Roman" w:hAnsi="Arial" w:cs="Arial"/>
+                <w:color w:val="666666"/>
+                <w:sz w:val="22"/>
+                <w:szCs w:val="22"/>
+              </w:rPr>
+            </w:pPr>
+            <w:r>
+              <w:rPr>
+                <w:rFonts w:ascii="Arial" w:eastAsia="Times New Roman" w:hAnsi="Arial" w:cs="Arial"/>
+                <w:color w:val="666666"/>
+                <w:sz w:val="22"/>
+                <w:szCs w:val="22"/>
+                <w:u w:val="single"/>
+              </w:rPr>
+              <w:t>Prototype 1 Features</w:t>
+            </w:r>
+            <w:r>
+              <w:rPr>
+                <w:rFonts w:ascii="Arial" w:eastAsia="Times New Roman" w:hAnsi="Arial" w:cs="Arial"/>
+                <w:color w:val="666666"/>
+                <w:sz w:val="22"/>
+                <w:szCs w:val="22"/>
+                <w:u w:val="single"/>
+              </w:rPr>
+              <w:t xml:space="preserve"> </w:t>
             </w:r>
           </w:p>
           <w:p>
@@ -2020,20 +2173,34 @@
               </w:numPr>
               <w:rPr>
                 <w:rFonts w:ascii="Arial" w:eastAsia="Times New Roman" w:hAnsi="Arial" w:cs="Arial"/>
-                <w:color w:val="666666"/>
-                <w:sz w:val="22"/>
-                <w:szCs w:val="22"/>
-              </w:rPr>
-            </w:pPr>
-            <w:r>
-              <w:rPr>
-                <w:rFonts w:ascii="Arial" w:eastAsia="Times New Roman" w:hAnsi="Arial" w:cs="Arial"/>
-                <w:color w:val="666666"/>
-                <w:sz w:val="22"/>
-                <w:szCs w:val="22"/>
-              </w:rPr>
-              <w:t>Mount setup to rover</w:t>
-            </w:r>
+                <w:i/>
+                <w:iCs/>
+                <w:color w:val="666666"/>
+                <w:sz w:val="22"/>
+                <w:szCs w:val="22"/>
+                <w:u w:val="single"/>
+              </w:rPr>
+            </w:pPr>
+            <w:r>
+              <w:rPr>
+                <w:rFonts w:ascii="Arial" w:eastAsia="Times New Roman" w:hAnsi="Arial" w:cs="Arial"/>
+                <w:color w:val="666666"/>
+                <w:sz w:val="22"/>
+                <w:szCs w:val="22"/>
+              </w:rPr>
+              <w:t>Remote control of output through Arduino/</w:t>
+            </w:r>
+            <w:proofErr w:type="spellStart"/>
+            <w:r>
+              <w:rPr>
+                <w:rFonts w:ascii="Arial" w:eastAsia="Times New Roman" w:hAnsi="Arial" w:cs="Arial"/>
+                <w:color w:val="666666"/>
+                <w:sz w:val="22"/>
+                <w:szCs w:val="22"/>
+              </w:rPr>
+              <w:t>RaspberryPi</w:t>
+            </w:r>
+            <w:proofErr w:type="spellEnd"/>
           </w:p>
           <w:p>
             <w:pPr>
@@ -2044,89 +2211,6 @@
               </w:numPr>
               <w:rPr>
                 <w:rFonts w:ascii="Arial" w:eastAsia="Times New Roman" w:hAnsi="Arial" w:cs="Arial"/>
-                <w:color w:val="666666"/>
-                <w:sz w:val="22"/>
-                <w:szCs w:val="22"/>
-              </w:rPr>
-            </w:pPr>
-            <w:r>
-              <w:rPr>
-                <w:rFonts w:ascii="Arial" w:eastAsia="Times New Roman" w:hAnsi="Arial" w:cs="Arial"/>
-                <w:color w:val="666666"/>
-                <w:sz w:val="22"/>
-                <w:szCs w:val="22"/>
-              </w:rPr>
-              <w:t>Implement camera through RPI GPIO to remote device</w:t>
-            </w:r>
-          </w:p>
-          <w:p>
-            <w:pPr>
-              <w:rPr>
-                <w:rFonts w:ascii="Arial" w:eastAsia="Times New Roman" w:hAnsi="Arial" w:cs="Arial"/>
-                <w:sz w:val="22"/>
-                <w:szCs w:val="22"/>
-              </w:rPr>
-            </w:pPr>
-          </w:p>
-        </w:tc>
-      </w:tr>
-      <w:tr>
-        <w:tc>
-          <w:tcPr>
-            <w:tcW w:w="0" w:type="auto"/>
-            <w:tcBorders>
-              <w:top w:val="single" w:sz="8" w:space="0" w:color="000000"/>
-              <w:left w:val="single" w:sz="8" w:space="0" w:color="000000"/>
-              <w:bottom w:val="single" w:sz="8" w:space="0" w:color="000000"/>
-              <w:right w:val="single" w:sz="8" w:space="0" w:color="000000"/>
-            </w:tcBorders>
-            <w:tcMar>
-              <w:top w:w="100" w:type="dxa"/>
-              <w:left w:w="100" w:type="dxa"/>
-              <w:bottom w:w="100" w:type="dxa"/>
-              <w:right w:w="100" w:type="dxa"/>
-            </w:tcMar>
-          </w:tcPr>
-          <w:p>
-            <w:pPr>
-              <w:rPr>
-                <w:rFonts w:ascii="Arial" w:eastAsia="Times New Roman" w:hAnsi="Arial" w:cs="Arial"/>
-                <w:color w:val="000000" w:themeColor="text1"/>
-                <w:sz w:val="22"/>
-                <w:szCs w:val="22"/>
-              </w:rPr>
-            </w:pPr>
-            <w:r>
-              <w:rPr>
-                <w:rFonts w:ascii="Arial" w:eastAsia="Times New Roman" w:hAnsi="Arial" w:cs="Arial"/>
-                <w:color w:val="000000" w:themeColor="text1"/>
-                <w:sz w:val="22"/>
-                <w:szCs w:val="22"/>
-              </w:rPr>
-              <w:t>Features</w:t>
-            </w:r>
-          </w:p>
-        </w:tc>
-        <w:tc>
-          <w:tcPr>
-            <w:tcW w:w="7492" w:type="dxa"/>
-            <w:tcBorders>
-              <w:top w:val="single" w:sz="8" w:space="0" w:color="000000"/>
-              <w:left w:val="single" w:sz="8" w:space="0" w:color="000000"/>
-              <w:bottom w:val="single" w:sz="8" w:space="0" w:color="000000"/>
-              <w:right w:val="single" w:sz="8" w:space="0" w:color="000000"/>
-            </w:tcBorders>
-            <w:tcMar>
-              <w:top w:w="100" w:type="dxa"/>
-              <w:left w:w="100" w:type="dxa"/>
-              <w:bottom w:w="100" w:type="dxa"/>
-              <w:right w:w="100" w:type="dxa"/>
-            </w:tcMar>
-          </w:tcPr>
-          <w:p>
-            <w:pPr>
-              <w:rPr>
-                <w:rFonts w:ascii="Arial" w:eastAsia="Times New Roman" w:hAnsi="Arial" w:cs="Arial"/>
                 <w:i/>
                 <w:iCs/>
                 <w:color w:val="666666"/>
@@ -2138,14 +2222,11 @@
             <w:r>
               <w:rPr>
                 <w:rFonts w:ascii="Arial" w:eastAsia="Times New Roman" w:hAnsi="Arial" w:cs="Arial"/>
-                <w:i/>
-                <w:iCs/>
-                <w:color w:val="666666"/>
-                <w:sz w:val="22"/>
-                <w:szCs w:val="22"/>
-                <w:u w:val="single"/>
-              </w:rPr>
-              <w:t>Prototype 1 Features</w:t>
+                <w:color w:val="666666"/>
+                <w:sz w:val="22"/>
+                <w:szCs w:val="22"/>
+              </w:rPr>
+              <w:t>Components mounted inside prototype</w:t>
             </w:r>
           </w:p>
           <w:p>
@@ -2172,19 +2253,84 @@
                 <w:sz w:val="22"/>
                 <w:szCs w:val="22"/>
               </w:rPr>
-              <w:t>Remote control of output through Arduino/</w:t>
-            </w:r>
-            <w:proofErr w:type="spellStart"/>
-            <w:r>
-              <w:rPr>
-                <w:rFonts w:ascii="Arial" w:eastAsia="Times New Roman" w:hAnsi="Arial" w:cs="Arial"/>
-                <w:color w:val="666666"/>
-                <w:sz w:val="22"/>
-                <w:szCs w:val="22"/>
-              </w:rPr>
-              <w:t>RaspberryPi</w:t>
-            </w:r>
-            <w:proofErr w:type="spellEnd"/>
+              <w:t>Remote camera output to operating device</w:t>
+            </w:r>
+          </w:p>
+        </w:tc>
+      </w:tr>
+      <w:tr>
+        <w:tc>
+          <w:tcPr>
+            <w:tcW w:w="0" w:type="auto"/>
+            <w:tcBorders>
+              <w:top w:val="single" w:sz="8" w:space="0" w:color="000000"/>
+              <w:left w:val="single" w:sz="8" w:space="0" w:color="000000"/>
+              <w:bottom w:val="single" w:sz="8" w:space="0" w:color="000000"/>
+              <w:right w:val="single" w:sz="8" w:space="0" w:color="000000"/>
+            </w:tcBorders>
+            <w:tcMar>
+              <w:top w:w="100" w:type="dxa"/>
+              <w:left w:w="100" w:type="dxa"/>
+              <w:bottom w:w="100" w:type="dxa"/>
+              <w:right w:w="100" w:type="dxa"/>
+            </w:tcMar>
+          </w:tcPr>
+          <w:p>
+            <w:pPr>
+              <w:rPr>
+                <w:rFonts w:ascii="Arial" w:eastAsia="Times New Roman" w:hAnsi="Arial" w:cs="Arial"/>
+                <w:color w:val="000000" w:themeColor="text1"/>
+                <w:sz w:val="22"/>
+                <w:szCs w:val="22"/>
+              </w:rPr>
+            </w:pPr>
+            <w:r>
+              <w:rPr>
+                <w:rFonts w:ascii="Arial" w:eastAsia="Times New Roman" w:hAnsi="Arial" w:cs="Arial"/>
+                <w:color w:val="000000" w:themeColor="text1"/>
+                <w:sz w:val="22"/>
+                <w:szCs w:val="22"/>
+              </w:rPr>
+              <w:t>Dependencies</w:t>
+            </w:r>
+          </w:p>
+        </w:tc>
+        <w:tc>
+          <w:tcPr>
+            <w:tcW w:w="7492" w:type="dxa"/>
+            <w:tcBorders>
+              <w:top w:val="single" w:sz="8" w:space="0" w:color="000000"/>
+              <w:left w:val="single" w:sz="8" w:space="0" w:color="000000"/>
+              <w:bottom w:val="single" w:sz="8" w:space="0" w:color="000000"/>
+              <w:right w:val="single" w:sz="8" w:space="0" w:color="000000"/>
+            </w:tcBorders>
+            <w:tcMar>
+              <w:top w:w="100" w:type="dxa"/>
+              <w:left w:w="100" w:type="dxa"/>
+              <w:bottom w:w="100" w:type="dxa"/>
+              <w:right w:w="100" w:type="dxa"/>
+            </w:tcMar>
+          </w:tcPr>
+          <w:p>
+            <w:pPr>
+              <w:rPr>
+                <w:rFonts w:ascii="Arial" w:eastAsia="Times New Roman" w:hAnsi="Arial" w:cs="Arial"/>
+                <w:color w:val="666666"/>
+                <w:sz w:val="22"/>
+                <w:szCs w:val="22"/>
+                <w:u w:val="single"/>
+              </w:rPr>
+            </w:pPr>
+            <w:r>
+              <w:rPr>
+                <w:rFonts w:ascii="Arial" w:eastAsia="Times New Roman" w:hAnsi="Arial" w:cs="Arial"/>
+                <w:color w:val="666666"/>
+                <w:sz w:val="22"/>
+                <w:szCs w:val="22"/>
+                <w:u w:val="single"/>
+              </w:rPr>
+              <w:t xml:space="preserve">Dependencies of release </w:t>
+            </w:r>
           </w:p>
           <w:p>
             <w:pPr>
@@ -2195,8 +2341,6 @@
               </w:numPr>
               <w:rPr>
                 <w:rFonts w:ascii="Arial" w:eastAsia="Times New Roman" w:hAnsi="Arial" w:cs="Arial"/>
-                <w:i/>
-                <w:iCs/>
                 <w:color w:val="666666"/>
                 <w:sz w:val="22"/>
                 <w:szCs w:val="22"/>
@@ -2210,7 +2354,7 @@
                 <w:sz w:val="22"/>
                 <w:szCs w:val="22"/>
               </w:rPr>
-              <w:t>Components mounted inside prototype</w:t>
+              <w:t>Raspberry Pi 4</w:t>
             </w:r>
           </w:p>
           <w:p>
@@ -2222,8 +2366,6 @@
               </w:numPr>
               <w:rPr>
                 <w:rFonts w:ascii="Arial" w:eastAsia="Times New Roman" w:hAnsi="Arial" w:cs="Arial"/>
-                <w:i/>
-                <w:iCs/>
                 <w:color w:val="666666"/>
                 <w:sz w:val="22"/>
                 <w:szCs w:val="22"/>
@@ -2237,99 +2379,7 @@
                 <w:sz w:val="22"/>
                 <w:szCs w:val="22"/>
               </w:rPr>
-              <w:t>Remote camera output to operating device</w:t>
-            </w:r>
-          </w:p>
-        </w:tc>
-      </w:tr>
-      <w:tr>
-        <w:tc>
-          <w:tcPr>
-            <w:tcW w:w="0" w:type="auto"/>
-            <w:tcBorders>
-              <w:top w:val="single" w:sz="8" w:space="0" w:color="000000"/>
-              <w:left w:val="single" w:sz="8" w:space="0" w:color="000000"/>
-              <w:bottom w:val="single" w:sz="8" w:space="0" w:color="000000"/>
-              <w:right w:val="single" w:sz="8" w:space="0" w:color="000000"/>
-            </w:tcBorders>
-            <w:tcMar>
-              <w:top w:w="100" w:type="dxa"/>
-              <w:left w:w="100" w:type="dxa"/>
-              <w:bottom w:w="100" w:type="dxa"/>
-              <w:right w:w="100" w:type="dxa"/>
-            </w:tcMar>
-          </w:tcPr>
-          <w:p>
-            <w:pPr>
-              <w:rPr>
-                <w:rFonts w:ascii="Arial" w:eastAsia="Times New Roman" w:hAnsi="Arial" w:cs="Arial"/>
-                <w:color w:val="000000" w:themeColor="text1"/>
-                <w:sz w:val="22"/>
-                <w:szCs w:val="22"/>
-              </w:rPr>
-            </w:pPr>
-            <w:r>
-              <w:rPr>
-                <w:rFonts w:ascii="Arial" w:eastAsia="Times New Roman" w:hAnsi="Arial" w:cs="Arial"/>
-                <w:color w:val="000000" w:themeColor="text1"/>
-                <w:sz w:val="22"/>
-                <w:szCs w:val="22"/>
-              </w:rPr>
-              <w:t>Dependencies</w:t>
-            </w:r>
-          </w:p>
-        </w:tc>
-        <w:tc>
-          <w:tcPr>
-            <w:tcW w:w="7492" w:type="dxa"/>
-            <w:tcBorders>
-              <w:top w:val="single" w:sz="8" w:space="0" w:color="000000"/>
-              <w:left w:val="single" w:sz="8" w:space="0" w:color="000000"/>
-              <w:bottom w:val="single" w:sz="8" w:space="0" w:color="000000"/>
-              <w:right w:val="single" w:sz="8" w:space="0" w:color="000000"/>
-            </w:tcBorders>
-            <w:tcMar>
-              <w:top w:w="100" w:type="dxa"/>
-              <w:left w:w="100" w:type="dxa"/>
-              <w:bottom w:w="100" w:type="dxa"/>
-              <w:right w:w="100" w:type="dxa"/>
-            </w:tcMar>
-          </w:tcPr>
-          <w:p>
-            <w:pPr>
-              <w:rPr>
-                <w:rFonts w:ascii="Arial" w:eastAsia="Times New Roman" w:hAnsi="Arial" w:cs="Arial"/>
-                <w:i/>
-                <w:iCs/>
-                <w:color w:val="666666"/>
-                <w:sz w:val="22"/>
-                <w:szCs w:val="22"/>
-                <w:u w:val="single"/>
-              </w:rPr>
-            </w:pPr>
-            <w:r>
-              <w:rPr>
-                <w:rFonts w:ascii="Arial" w:eastAsia="Times New Roman" w:hAnsi="Arial" w:cs="Arial"/>
-                <w:i/>
-                <w:iCs/>
-                <w:color w:val="666666"/>
-                <w:sz w:val="22"/>
-                <w:szCs w:val="22"/>
-                <w:u w:val="single"/>
-              </w:rPr>
-              <w:t>Dependencies of release</w:t>
-            </w:r>
-            <w:r>
-              <w:rPr>
-                <w:rFonts w:ascii="Arial" w:eastAsia="Times New Roman" w:hAnsi="Arial" w:cs="Arial"/>
-                <w:i/>
-                <w:iCs/>
-                <w:color w:val="666666"/>
-                <w:sz w:val="22"/>
-                <w:szCs w:val="22"/>
-                <w:u w:val="single"/>
-              </w:rPr>
-              <w:t xml:space="preserve"> </w:t>
+              <w:t>Video camera</w:t>
             </w:r>
           </w:p>
           <w:p>
@@ -2354,7 +2404,7 @@
                 <w:sz w:val="22"/>
                 <w:szCs w:val="22"/>
               </w:rPr>
-              <w:t>Raspberry Pi 4</w:t>
+              <w:t>Arduino Uno R3</w:t>
             </w:r>
           </w:p>
           <w:p>
@@ -2379,7 +2429,7 @@
                 <w:sz w:val="22"/>
                 <w:szCs w:val="22"/>
               </w:rPr>
-              <w:t>Video camera</w:t>
+              <w:t>Arduino/ Raspberry Pi rover base</w:t>
             </w:r>
           </w:p>
           <w:p>
@@ -2404,7 +2454,7 @@
                 <w:sz w:val="22"/>
                 <w:szCs w:val="22"/>
               </w:rPr>
-              <w:t>Arduino Uno R3</w:t>
+              <w:t>Motor connected to circuits</w:t>
             </w:r>
           </w:p>
           <w:p>
@@ -2429,62 +2479,13 @@
                 <w:sz w:val="22"/>
                 <w:szCs w:val="22"/>
               </w:rPr>
-              <w:t>Arduino/ Raspberry Pi rover base</w:t>
-            </w:r>
-          </w:p>
-          <w:p>
-            <w:pPr>
-              <w:pStyle w:val="ListParagraph"/>
-              <w:numPr>
-                <w:ilvl w:val="0"/>
-                <w:numId w:val="4"/>
-              </w:numPr>
-              <w:rPr>
-                <w:rFonts w:ascii="Arial" w:eastAsia="Times New Roman" w:hAnsi="Arial" w:cs="Arial"/>
-                <w:color w:val="666666"/>
-                <w:sz w:val="22"/>
-                <w:szCs w:val="22"/>
-                <w:u w:val="single"/>
-              </w:rPr>
-            </w:pPr>
-            <w:r>
-              <w:rPr>
-                <w:rFonts w:ascii="Arial" w:eastAsia="Times New Roman" w:hAnsi="Arial" w:cs="Arial"/>
-                <w:color w:val="666666"/>
-                <w:sz w:val="22"/>
-                <w:szCs w:val="22"/>
-              </w:rPr>
-              <w:t>Motor connected to circuits</w:t>
-            </w:r>
-          </w:p>
-          <w:p>
-            <w:pPr>
-              <w:pStyle w:val="ListParagraph"/>
-              <w:numPr>
-                <w:ilvl w:val="0"/>
-                <w:numId w:val="4"/>
-              </w:numPr>
-              <w:rPr>
-                <w:rFonts w:ascii="Arial" w:eastAsia="Times New Roman" w:hAnsi="Arial" w:cs="Arial"/>
-                <w:color w:val="666666"/>
-                <w:sz w:val="22"/>
-                <w:szCs w:val="22"/>
-                <w:u w:val="single"/>
-              </w:rPr>
-            </w:pPr>
-            <w:r>
-              <w:rPr>
-                <w:rFonts w:ascii="Arial" w:eastAsia="Times New Roman" w:hAnsi="Arial" w:cs="Arial"/>
-                <w:color w:val="666666"/>
-                <w:sz w:val="22"/>
-                <w:szCs w:val="22"/>
-              </w:rPr>
               <w:t>Servo motor connected to circuit</w:t>
             </w:r>
           </w:p>
         </w:tc>
       </w:tr>
     </w:tbl>
+    <w:p/>
     <w:p/>
     <w:p>
       <w:pPr>
@@ -2601,13 +2602,411 @@
             <w:r>
               <w:rPr>
                 <w:rFonts w:ascii="Arial" w:eastAsia="Times New Roman" w:hAnsi="Arial" w:cs="Arial"/>
+                <w:color w:val="666666"/>
+                <w:sz w:val="22"/>
+                <w:szCs w:val="22"/>
+              </w:rPr>
+              <w:t>Assisted autonomy</w:t>
+            </w:r>
+          </w:p>
+        </w:tc>
+      </w:tr>
+      <w:tr>
+        <w:tc>
+          <w:tcPr>
+            <w:tcW w:w="0" w:type="auto"/>
+            <w:tcBorders>
+              <w:top w:val="single" w:sz="8" w:space="0" w:color="000000"/>
+              <w:left w:val="single" w:sz="8" w:space="0" w:color="000000"/>
+              <w:bottom w:val="single" w:sz="8" w:space="0" w:color="000000"/>
+              <w:right w:val="single" w:sz="8" w:space="0" w:color="000000"/>
+            </w:tcBorders>
+            <w:tcMar>
+              <w:top w:w="100" w:type="dxa"/>
+              <w:left w:w="100" w:type="dxa"/>
+              <w:bottom w:w="100" w:type="dxa"/>
+              <w:right w:w="100" w:type="dxa"/>
+            </w:tcMar>
+            <w:hideMark/>
+          </w:tcPr>
+          <w:p>
+            <w:pPr>
+              <w:rPr>
+                <w:rFonts w:ascii="Arial" w:eastAsia="Times New Roman" w:hAnsi="Arial" w:cs="Arial"/>
+                <w:color w:val="000000" w:themeColor="text1"/>
+                <w:sz w:val="22"/>
+                <w:szCs w:val="22"/>
+              </w:rPr>
+            </w:pPr>
+            <w:r>
+              <w:rPr>
+                <w:rFonts w:ascii="Arial" w:eastAsia="Times New Roman" w:hAnsi="Arial" w:cs="Arial"/>
+                <w:color w:val="000000" w:themeColor="text1"/>
+                <w:sz w:val="22"/>
+                <w:szCs w:val="22"/>
+              </w:rPr>
+              <w:t>Description</w:t>
+            </w:r>
+          </w:p>
+        </w:tc>
+        <w:tc>
+          <w:tcPr>
+            <w:tcW w:w="7369" w:type="dxa"/>
+            <w:tcBorders>
+              <w:top w:val="single" w:sz="8" w:space="0" w:color="000000"/>
+              <w:left w:val="single" w:sz="8" w:space="0" w:color="000000"/>
+              <w:bottom w:val="single" w:sz="8" w:space="0" w:color="000000"/>
+              <w:right w:val="single" w:sz="8" w:space="0" w:color="000000"/>
+            </w:tcBorders>
+            <w:tcMar>
+              <w:top w:w="100" w:type="dxa"/>
+              <w:left w:w="100" w:type="dxa"/>
+              <w:bottom w:w="100" w:type="dxa"/>
+              <w:right w:w="100" w:type="dxa"/>
+            </w:tcMar>
+            <w:hideMark/>
+          </w:tcPr>
+          <w:p>
+            <w:pPr>
+              <w:rPr>
+                <w:rFonts w:ascii="Times New Roman" w:eastAsia="Times New Roman" w:hAnsi="Times New Roman" w:cs="Times New Roman"/>
+              </w:rPr>
+            </w:pPr>
+            <w:r>
+              <w:rPr>
+                <w:rFonts w:ascii="Arial" w:eastAsia="Times New Roman" w:hAnsi="Arial" w:cs="Arial"/>
+                <w:color w:val="666666"/>
+                <w:sz w:val="22"/>
+                <w:szCs w:val="22"/>
+              </w:rPr>
+              <w:t>Assisted autonomy through neuro networks is to sense both walls and objects which the rover will place inside the payload.</w:t>
+            </w:r>
+          </w:p>
+        </w:tc>
+      </w:tr>
+      <w:tr>
+        <w:tc>
+          <w:tcPr>
+            <w:tcW w:w="0" w:type="auto"/>
+            <w:tcBorders>
+              <w:top w:val="single" w:sz="8" w:space="0" w:color="000000"/>
+              <w:left w:val="single" w:sz="8" w:space="0" w:color="000000"/>
+              <w:bottom w:val="single" w:sz="8" w:space="0" w:color="000000"/>
+              <w:right w:val="single" w:sz="8" w:space="0" w:color="000000"/>
+            </w:tcBorders>
+            <w:tcMar>
+              <w:top w:w="100" w:type="dxa"/>
+              <w:left w:w="100" w:type="dxa"/>
+              <w:bottom w:w="100" w:type="dxa"/>
+              <w:right w:w="100" w:type="dxa"/>
+            </w:tcMar>
+            <w:hideMark/>
+          </w:tcPr>
+          <w:p>
+            <w:pPr>
+              <w:rPr>
+                <w:rFonts w:ascii="Arial" w:eastAsia="Times New Roman" w:hAnsi="Arial" w:cs="Arial"/>
+                <w:color w:val="000000" w:themeColor="text1"/>
+                <w:sz w:val="22"/>
+                <w:szCs w:val="22"/>
+              </w:rPr>
+            </w:pPr>
+            <w:r>
+              <w:rPr>
+                <w:rFonts w:ascii="Arial" w:eastAsia="Times New Roman" w:hAnsi="Arial" w:cs="Arial"/>
+                <w:color w:val="000000" w:themeColor="text1"/>
+                <w:sz w:val="22"/>
+                <w:szCs w:val="22"/>
+              </w:rPr>
+              <w:t>Purpose</w:t>
+            </w:r>
+          </w:p>
+        </w:tc>
+        <w:tc>
+          <w:tcPr>
+            <w:tcW w:w="7369" w:type="dxa"/>
+            <w:tcBorders>
+              <w:top w:val="single" w:sz="8" w:space="0" w:color="000000"/>
+              <w:left w:val="single" w:sz="8" w:space="0" w:color="000000"/>
+              <w:bottom w:val="single" w:sz="8" w:space="0" w:color="000000"/>
+              <w:right w:val="single" w:sz="8" w:space="0" w:color="000000"/>
+            </w:tcBorders>
+            <w:tcMar>
+              <w:top w:w="100" w:type="dxa"/>
+              <w:left w:w="100" w:type="dxa"/>
+              <w:bottom w:w="100" w:type="dxa"/>
+              <w:right w:w="100" w:type="dxa"/>
+            </w:tcMar>
+            <w:hideMark/>
+          </w:tcPr>
+          <w:p>
+            <w:pPr>
+              <w:rPr>
+                <w:rFonts w:ascii="Arial" w:eastAsia="Times New Roman" w:hAnsi="Arial" w:cs="Arial"/>
+                <w:color w:val="666666"/>
+                <w:sz w:val="22"/>
+                <w:szCs w:val="22"/>
+              </w:rPr>
+            </w:pPr>
+            <w:r>
+              <w:rPr>
+                <w:rFonts w:ascii="Arial" w:eastAsia="Times New Roman" w:hAnsi="Arial" w:cs="Arial"/>
+                <w:color w:val="666666"/>
+                <w:sz w:val="22"/>
+                <w:szCs w:val="22"/>
+              </w:rPr>
+              <w:t xml:space="preserve">The purpose of assisted autonomy is to provide a greater level of precision as opposed to human </w:t>
+            </w:r>
+            <w:r>
+              <w:rPr>
+                <w:rFonts w:ascii="Arial" w:eastAsia="Times New Roman" w:hAnsi="Arial" w:cs="Arial"/>
+                <w:color w:val="666666"/>
+                <w:sz w:val="22"/>
+                <w:szCs w:val="22"/>
+              </w:rPr>
+              <w:t>controlled movements</w:t>
+            </w:r>
+          </w:p>
+        </w:tc>
+      </w:tr>
+      <w:tr>
+        <w:tc>
+          <w:tcPr>
+            <w:tcW w:w="0" w:type="auto"/>
+            <w:tcBorders>
+              <w:top w:val="single" w:sz="8" w:space="0" w:color="000000"/>
+              <w:left w:val="single" w:sz="8" w:space="0" w:color="000000"/>
+              <w:bottom w:val="single" w:sz="8" w:space="0" w:color="000000"/>
+              <w:right w:val="single" w:sz="8" w:space="0" w:color="000000"/>
+            </w:tcBorders>
+            <w:tcMar>
+              <w:top w:w="100" w:type="dxa"/>
+              <w:left w:w="100" w:type="dxa"/>
+              <w:bottom w:w="100" w:type="dxa"/>
+              <w:right w:w="100" w:type="dxa"/>
+            </w:tcMar>
+            <w:hideMark/>
+          </w:tcPr>
+          <w:p>
+            <w:pPr>
+              <w:rPr>
+                <w:rFonts w:ascii="Arial" w:eastAsia="Times New Roman" w:hAnsi="Arial" w:cs="Arial"/>
+                <w:color w:val="000000" w:themeColor="text1"/>
+                <w:sz w:val="22"/>
+                <w:szCs w:val="22"/>
+              </w:rPr>
+            </w:pPr>
+            <w:r>
+              <w:rPr>
+                <w:rFonts w:ascii="Arial" w:eastAsia="Times New Roman" w:hAnsi="Arial" w:cs="Arial"/>
+                <w:color w:val="000000" w:themeColor="text1"/>
+                <w:sz w:val="22"/>
+                <w:szCs w:val="22"/>
+              </w:rPr>
+              <w:t>User problem</w:t>
+            </w:r>
+          </w:p>
+        </w:tc>
+        <w:tc>
+          <w:tcPr>
+            <w:tcW w:w="7369" w:type="dxa"/>
+            <w:tcBorders>
+              <w:top w:val="single" w:sz="8" w:space="0" w:color="000000"/>
+              <w:left w:val="single" w:sz="8" w:space="0" w:color="000000"/>
+              <w:bottom w:val="single" w:sz="8" w:space="0" w:color="000000"/>
+              <w:right w:val="single" w:sz="8" w:space="0" w:color="000000"/>
+            </w:tcBorders>
+            <w:tcMar>
+              <w:top w:w="100" w:type="dxa"/>
+              <w:left w:w="100" w:type="dxa"/>
+              <w:bottom w:w="100" w:type="dxa"/>
+              <w:right w:w="100" w:type="dxa"/>
+            </w:tcMar>
+            <w:hideMark/>
+          </w:tcPr>
+          <w:p>
+            <w:pPr>
+              <w:rPr>
+                <w:rFonts w:ascii="Times New Roman" w:eastAsia="Times New Roman" w:hAnsi="Times New Roman" w:cs="Times New Roman"/>
+              </w:rPr>
+            </w:pPr>
+            <w:r>
+              <w:rPr>
+                <w:rFonts w:ascii="Arial" w:eastAsia="Times New Roman" w:hAnsi="Arial" w:cs="Arial"/>
+                <w:color w:val="666666"/>
+                <w:sz w:val="22"/>
+                <w:szCs w:val="22"/>
+              </w:rPr>
+              <w:t>The problem with a rover is that once it runs into a blockage there is no way to retrieve the rover and objects are hard to precisely identify. When assisted autonomy is included the robot will be able to travel by waypoint without any blockage. Additionally, object will be obtained through more consistent and unguided control/</w:t>
+            </w:r>
+          </w:p>
+        </w:tc>
+      </w:tr>
+      <w:tr>
+        <w:tc>
+          <w:tcPr>
+            <w:tcW w:w="0" w:type="auto"/>
+            <w:tcBorders>
+              <w:top w:val="single" w:sz="8" w:space="0" w:color="000000"/>
+              <w:left w:val="single" w:sz="8" w:space="0" w:color="000000"/>
+              <w:bottom w:val="single" w:sz="8" w:space="0" w:color="000000"/>
+              <w:right w:val="single" w:sz="8" w:space="0" w:color="000000"/>
+            </w:tcBorders>
+            <w:tcMar>
+              <w:top w:w="100" w:type="dxa"/>
+              <w:left w:w="100" w:type="dxa"/>
+              <w:bottom w:w="100" w:type="dxa"/>
+              <w:right w:w="100" w:type="dxa"/>
+            </w:tcMar>
+            <w:hideMark/>
+          </w:tcPr>
+          <w:p>
+            <w:pPr>
+              <w:rPr>
+                <w:rFonts w:ascii="Arial" w:eastAsia="Times New Roman" w:hAnsi="Arial" w:cs="Arial"/>
+                <w:color w:val="000000" w:themeColor="text1"/>
+                <w:sz w:val="22"/>
+                <w:szCs w:val="22"/>
+              </w:rPr>
+            </w:pPr>
+            <w:r>
+              <w:rPr>
+                <w:rFonts w:ascii="Arial" w:eastAsia="Times New Roman" w:hAnsi="Arial" w:cs="Arial"/>
+                <w:color w:val="000000" w:themeColor="text1"/>
+                <w:sz w:val="22"/>
+                <w:szCs w:val="22"/>
+              </w:rPr>
+              <w:t>User value</w:t>
+            </w:r>
+          </w:p>
+        </w:tc>
+        <w:tc>
+          <w:tcPr>
+            <w:tcW w:w="7369" w:type="dxa"/>
+            <w:tcBorders>
+              <w:top w:val="single" w:sz="8" w:space="0" w:color="000000"/>
+              <w:left w:val="single" w:sz="8" w:space="0" w:color="000000"/>
+              <w:bottom w:val="single" w:sz="8" w:space="0" w:color="000000"/>
+              <w:right w:val="single" w:sz="8" w:space="0" w:color="000000"/>
+            </w:tcBorders>
+            <w:tcMar>
+              <w:top w:w="100" w:type="dxa"/>
+              <w:left w:w="100" w:type="dxa"/>
+              <w:bottom w:w="100" w:type="dxa"/>
+              <w:right w:w="100" w:type="dxa"/>
+            </w:tcMar>
+            <w:hideMark/>
+          </w:tcPr>
+          <w:p>
+            <w:pPr>
+              <w:rPr>
+                <w:rFonts w:ascii="Times New Roman" w:eastAsia="Times New Roman" w:hAnsi="Times New Roman" w:cs="Times New Roman"/>
+              </w:rPr>
+            </w:pPr>
+            <w:r>
+              <w:rPr>
+                <w:rFonts w:ascii="Arial" w:eastAsia="Times New Roman" w:hAnsi="Arial" w:cs="Arial"/>
+                <w:color w:val="666666"/>
+                <w:sz w:val="22"/>
+                <w:szCs w:val="22"/>
+              </w:rPr>
+              <w:t xml:space="preserve">The deep learning network </w:t>
+            </w:r>
+            <w:r>
+              <w:rPr>
+                <w:rFonts w:ascii="Arial" w:eastAsia="Times New Roman" w:hAnsi="Arial" w:cs="Arial"/>
+                <w:color w:val="666666"/>
+                <w:sz w:val="22"/>
+                <w:szCs w:val="22"/>
+              </w:rPr>
+              <w:t>will allow the craft to avoid blockage and help the user retrieve objects through object recognition.</w:t>
+            </w:r>
+          </w:p>
+        </w:tc>
+      </w:tr>
+      <w:tr>
+        <w:tc>
+          <w:tcPr>
+            <w:tcW w:w="0" w:type="auto"/>
+            <w:tcBorders>
+              <w:top w:val="single" w:sz="8" w:space="0" w:color="000000"/>
+              <w:left w:val="single" w:sz="8" w:space="0" w:color="000000"/>
+              <w:bottom w:val="single" w:sz="8" w:space="0" w:color="000000"/>
+              <w:right w:val="single" w:sz="8" w:space="0" w:color="000000"/>
+            </w:tcBorders>
+            <w:tcMar>
+              <w:top w:w="100" w:type="dxa"/>
+              <w:left w:w="100" w:type="dxa"/>
+              <w:bottom w:w="100" w:type="dxa"/>
+              <w:right w:w="100" w:type="dxa"/>
+            </w:tcMar>
+            <w:hideMark/>
+          </w:tcPr>
+          <w:p>
+            <w:pPr>
+              <w:rPr>
+                <w:rFonts w:ascii="Arial" w:eastAsia="Times New Roman" w:hAnsi="Arial" w:cs="Arial"/>
+                <w:color w:val="000000" w:themeColor="text1"/>
+                <w:sz w:val="22"/>
+                <w:szCs w:val="22"/>
+              </w:rPr>
+            </w:pPr>
+            <w:r>
+              <w:rPr>
+                <w:rFonts w:ascii="Arial" w:eastAsia="Times New Roman" w:hAnsi="Arial" w:cs="Arial"/>
+                <w:color w:val="000000" w:themeColor="text1"/>
+                <w:sz w:val="22"/>
+                <w:szCs w:val="22"/>
+              </w:rPr>
+              <w:t>Assumptions</w:t>
+            </w:r>
+          </w:p>
+        </w:tc>
+        <w:tc>
+          <w:tcPr>
+            <w:tcW w:w="7369" w:type="dxa"/>
+            <w:tcBorders>
+              <w:top w:val="single" w:sz="8" w:space="0" w:color="000000"/>
+              <w:left w:val="single" w:sz="8" w:space="0" w:color="000000"/>
+              <w:bottom w:val="single" w:sz="8" w:space="0" w:color="000000"/>
+              <w:right w:val="single" w:sz="8" w:space="0" w:color="000000"/>
+            </w:tcBorders>
+            <w:tcMar>
+              <w:top w:w="100" w:type="dxa"/>
+              <w:left w:w="100" w:type="dxa"/>
+              <w:bottom w:w="100" w:type="dxa"/>
+              <w:right w:w="100" w:type="dxa"/>
+            </w:tcMar>
+            <w:hideMark/>
+          </w:tcPr>
+          <w:p>
+            <w:pPr>
+              <w:rPr>
+                <w:rFonts w:ascii="Arial" w:eastAsia="Times New Roman" w:hAnsi="Arial" w:cs="Arial"/>
+                <w:color w:val="666666"/>
+                <w:sz w:val="22"/>
+                <w:szCs w:val="22"/>
+              </w:rPr>
+            </w:pPr>
+            <w:r>
+              <w:rPr>
+                <w:rFonts w:ascii="Arial" w:eastAsia="Times New Roman" w:hAnsi="Arial" w:cs="Arial"/>
                 <w:i/>
                 <w:iCs/>
                 <w:color w:val="666666"/>
                 <w:sz w:val="22"/>
                 <w:szCs w:val="22"/>
               </w:rPr>
-              <w:t>Feature or user story name</w:t>
+              <w:t xml:space="preserve">- </w:t>
+            </w:r>
+            <w:r>
+              <w:rPr>
+                <w:rFonts w:ascii="Arial" w:eastAsia="Times New Roman" w:hAnsi="Arial" w:cs="Arial"/>
+                <w:color w:val="666666"/>
+                <w:sz w:val="22"/>
+                <w:szCs w:val="22"/>
+              </w:rPr>
+              <w:t>Cameras are attached to rover and are loaded in Python.</w:t>
             </w:r>
           </w:p>
         </w:tc>
@@ -2646,7 +3045,1199 @@
                 <w:sz w:val="22"/>
                 <w:szCs w:val="22"/>
               </w:rPr>
+              <w:lastRenderedPageBreak/>
+              <w:t>Not doing</w:t>
+            </w:r>
+          </w:p>
+        </w:tc>
+        <w:tc>
+          <w:tcPr>
+            <w:tcW w:w="7369" w:type="dxa"/>
+            <w:tcBorders>
+              <w:top w:val="single" w:sz="8" w:space="0" w:color="000000"/>
+              <w:left w:val="single" w:sz="8" w:space="0" w:color="000000"/>
+              <w:bottom w:val="single" w:sz="8" w:space="0" w:color="000000"/>
+              <w:right w:val="single" w:sz="8" w:space="0" w:color="000000"/>
+            </w:tcBorders>
+            <w:tcMar>
+              <w:top w:w="100" w:type="dxa"/>
+              <w:left w:w="100" w:type="dxa"/>
+              <w:bottom w:w="100" w:type="dxa"/>
+              <w:right w:w="100" w:type="dxa"/>
+            </w:tcMar>
+            <w:hideMark/>
+          </w:tcPr>
+          <w:p>
+            <w:pPr>
+              <w:rPr>
+                <w:rFonts w:ascii="Times New Roman" w:eastAsia="Times New Roman" w:hAnsi="Times New Roman" w:cs="Times New Roman"/>
+              </w:rPr>
+            </w:pPr>
+            <w:r>
+              <w:rPr>
+                <w:rFonts w:ascii="Arial" w:eastAsia="Times New Roman" w:hAnsi="Arial" w:cs="Arial"/>
+                <w:color w:val="666666"/>
+                <w:sz w:val="22"/>
+                <w:szCs w:val="22"/>
+              </w:rPr>
+              <w:t>Not fully implementing entire autonomous functions (can also control).</w:t>
+            </w:r>
+          </w:p>
+        </w:tc>
+      </w:tr>
+      <w:tr>
+        <w:tc>
+          <w:tcPr>
+            <w:tcW w:w="0" w:type="auto"/>
+            <w:tcBorders>
+              <w:top w:val="single" w:sz="8" w:space="0" w:color="000000"/>
+              <w:left w:val="single" w:sz="8" w:space="0" w:color="000000"/>
+              <w:bottom w:val="single" w:sz="8" w:space="0" w:color="000000"/>
+              <w:right w:val="single" w:sz="8" w:space="0" w:color="000000"/>
+            </w:tcBorders>
+            <w:tcMar>
+              <w:top w:w="100" w:type="dxa"/>
+              <w:left w:w="100" w:type="dxa"/>
+              <w:bottom w:w="100" w:type="dxa"/>
+              <w:right w:w="100" w:type="dxa"/>
+            </w:tcMar>
+            <w:hideMark/>
+          </w:tcPr>
+          <w:p>
+            <w:pPr>
+              <w:rPr>
+                <w:rFonts w:ascii="Arial" w:eastAsia="Times New Roman" w:hAnsi="Arial" w:cs="Arial"/>
+                <w:color w:val="000000" w:themeColor="text1"/>
+                <w:sz w:val="22"/>
+                <w:szCs w:val="22"/>
+              </w:rPr>
+            </w:pPr>
+            <w:r>
+              <w:rPr>
+                <w:rFonts w:ascii="Arial" w:eastAsia="Times New Roman" w:hAnsi="Arial" w:cs="Arial"/>
+                <w:color w:val="000000" w:themeColor="text1"/>
+                <w:sz w:val="22"/>
+                <w:szCs w:val="22"/>
+              </w:rPr>
+              <w:t>Acceptance criteria</w:t>
+            </w:r>
+          </w:p>
+        </w:tc>
+        <w:tc>
+          <w:tcPr>
+            <w:tcW w:w="7369" w:type="dxa"/>
+            <w:tcBorders>
+              <w:top w:val="single" w:sz="8" w:space="0" w:color="000000"/>
+              <w:left w:val="single" w:sz="8" w:space="0" w:color="000000"/>
+              <w:bottom w:val="single" w:sz="8" w:space="0" w:color="000000"/>
+              <w:right w:val="single" w:sz="8" w:space="0" w:color="000000"/>
+            </w:tcBorders>
+            <w:tcMar>
+              <w:top w:w="100" w:type="dxa"/>
+              <w:left w:w="100" w:type="dxa"/>
+              <w:bottom w:w="100" w:type="dxa"/>
+              <w:right w:w="100" w:type="dxa"/>
+            </w:tcMar>
+            <w:hideMark/>
+          </w:tcPr>
+          <w:p>
+            <w:pPr>
+              <w:rPr>
+                <w:rFonts w:ascii="Times New Roman" w:eastAsia="Times New Roman" w:hAnsi="Times New Roman" w:cs="Times New Roman"/>
+                <w:u w:val="single"/>
+              </w:rPr>
+            </w:pPr>
+            <w:r>
+              <w:rPr>
+                <w:rFonts w:ascii="Arial" w:eastAsia="Times New Roman" w:hAnsi="Arial" w:cs="Arial"/>
+                <w:color w:val="666666"/>
+                <w:sz w:val="22"/>
+                <w:szCs w:val="22"/>
+              </w:rPr>
+              <w:t xml:space="preserve">To test the autonomy from our rover we will have an object placed 20 ft away from the rover in any direction and it will be able to retrieve the object and drop the item off at the starting location. </w:t>
+            </w:r>
+            <w:proofErr w:type="spellStart"/>
+            <w:r>
+              <w:rPr>
+                <w:rFonts w:ascii="Arial" w:eastAsia="Times New Roman" w:hAnsi="Arial" w:cs="Arial"/>
+                <w:color w:val="666666"/>
+                <w:sz w:val="22"/>
+                <w:szCs w:val="22"/>
+              </w:rPr>
+              <w:t>Vr</w:t>
+            </w:r>
+            <w:proofErr w:type="spellEnd"/>
+            <w:r>
+              <w:rPr>
+                <w:rFonts w:ascii="Arial" w:eastAsia="Times New Roman" w:hAnsi="Arial" w:cs="Arial"/>
+                <w:color w:val="666666"/>
+                <w:sz w:val="22"/>
+                <w:szCs w:val="22"/>
+              </w:rPr>
+              <w:t xml:space="preserve"> will be able to run.</w:t>
+            </w:r>
+          </w:p>
+        </w:tc>
+      </w:tr>
+    </w:tbl>
+    <w:p>
+      <w:pPr>
+        <w:pStyle w:val="Heading1"/>
+        <w:rPr>
+          <w:rFonts w:ascii="Arial" w:hAnsi="Arial" w:cs="Arial"/>
+          <w:color w:val="0073CF"/>
+          <w:sz w:val="28"/>
+          <w:szCs w:val="28"/>
+        </w:rPr>
+      </w:pPr>
+    </w:p>
+    <w:p/>
+    <w:tbl>
+      <w:tblPr>
+        <w:tblW w:w="9440" w:type="dxa"/>
+        <w:tblCellMar>
+          <w:top w:w="15" w:type="dxa"/>
+          <w:left w:w="15" w:type="dxa"/>
+          <w:bottom w:w="15" w:type="dxa"/>
+          <w:right w:w="15" w:type="dxa"/>
+        </w:tblCellMar>
+        <w:tblLook w:val="04A0" w:firstRow="1" w:lastRow="0" w:firstColumn="1" w:lastColumn="0" w:noHBand="0" w:noVBand="1"/>
+      </w:tblPr>
+      <w:tblGrid>
+        <w:gridCol w:w="2071"/>
+        <w:gridCol w:w="7369"/>
+      </w:tblGrid>
+      <w:tr>
+        <w:tc>
+          <w:tcPr>
+            <w:tcW w:w="0" w:type="auto"/>
+            <w:tcBorders>
+              <w:top w:val="single" w:sz="8" w:space="0" w:color="000000"/>
+              <w:left w:val="single" w:sz="8" w:space="0" w:color="000000"/>
+              <w:bottom w:val="single" w:sz="8" w:space="0" w:color="000000"/>
+              <w:right w:val="single" w:sz="8" w:space="0" w:color="000000"/>
+            </w:tcBorders>
+            <w:tcMar>
+              <w:top w:w="100" w:type="dxa"/>
+              <w:left w:w="100" w:type="dxa"/>
+              <w:bottom w:w="100" w:type="dxa"/>
+              <w:right w:w="100" w:type="dxa"/>
+            </w:tcMar>
+            <w:hideMark/>
+          </w:tcPr>
+          <w:p>
+            <w:pPr>
+              <w:rPr>
+                <w:rFonts w:ascii="Arial" w:eastAsia="Times New Roman" w:hAnsi="Arial" w:cs="Arial"/>
+                <w:color w:val="000000" w:themeColor="text1"/>
+                <w:sz w:val="22"/>
+                <w:szCs w:val="22"/>
+              </w:rPr>
+            </w:pPr>
+            <w:r>
+              <w:rPr>
+                <w:rFonts w:ascii="Arial" w:eastAsia="Times New Roman" w:hAnsi="Arial" w:cs="Arial"/>
+                <w:color w:val="000000" w:themeColor="text1"/>
+                <w:sz w:val="22"/>
+                <w:szCs w:val="22"/>
+              </w:rPr>
+              <w:t>Feature</w:t>
+            </w:r>
+          </w:p>
+        </w:tc>
+        <w:tc>
+          <w:tcPr>
+            <w:tcW w:w="7369" w:type="dxa"/>
+            <w:tcBorders>
+              <w:top w:val="single" w:sz="8" w:space="0" w:color="000000"/>
+              <w:left w:val="single" w:sz="8" w:space="0" w:color="000000"/>
+              <w:bottom w:val="single" w:sz="8" w:space="0" w:color="000000"/>
+              <w:right w:val="single" w:sz="8" w:space="0" w:color="000000"/>
+            </w:tcBorders>
+            <w:tcMar>
+              <w:top w:w="100" w:type="dxa"/>
+              <w:left w:w="100" w:type="dxa"/>
+              <w:bottom w:w="100" w:type="dxa"/>
+              <w:right w:w="100" w:type="dxa"/>
+            </w:tcMar>
+            <w:hideMark/>
+          </w:tcPr>
+          <w:p>
+            <w:pPr>
+              <w:rPr>
+                <w:rFonts w:ascii="Times New Roman" w:eastAsia="Times New Roman" w:hAnsi="Times New Roman" w:cs="Times New Roman"/>
+              </w:rPr>
+            </w:pPr>
+            <w:r>
+              <w:rPr>
+                <w:rFonts w:ascii="Arial" w:eastAsia="Times New Roman" w:hAnsi="Arial" w:cs="Arial"/>
+                <w:color w:val="666666"/>
+                <w:sz w:val="22"/>
+                <w:szCs w:val="22"/>
+              </w:rPr>
+              <w:t>Virtual reality control</w:t>
+            </w:r>
+          </w:p>
+        </w:tc>
+      </w:tr>
+      <w:tr>
+        <w:tc>
+          <w:tcPr>
+            <w:tcW w:w="0" w:type="auto"/>
+            <w:tcBorders>
+              <w:top w:val="single" w:sz="8" w:space="0" w:color="000000"/>
+              <w:left w:val="single" w:sz="8" w:space="0" w:color="000000"/>
+              <w:bottom w:val="single" w:sz="8" w:space="0" w:color="000000"/>
+              <w:right w:val="single" w:sz="8" w:space="0" w:color="000000"/>
+            </w:tcBorders>
+            <w:tcMar>
+              <w:top w:w="100" w:type="dxa"/>
+              <w:left w:w="100" w:type="dxa"/>
+              <w:bottom w:w="100" w:type="dxa"/>
+              <w:right w:w="100" w:type="dxa"/>
+            </w:tcMar>
+            <w:hideMark/>
+          </w:tcPr>
+          <w:p>
+            <w:pPr>
+              <w:rPr>
+                <w:rFonts w:ascii="Arial" w:eastAsia="Times New Roman" w:hAnsi="Arial" w:cs="Arial"/>
+                <w:color w:val="000000" w:themeColor="text1"/>
+                <w:sz w:val="22"/>
+                <w:szCs w:val="22"/>
+              </w:rPr>
+            </w:pPr>
+            <w:r>
+              <w:rPr>
+                <w:rFonts w:ascii="Arial" w:eastAsia="Times New Roman" w:hAnsi="Arial" w:cs="Arial"/>
+                <w:color w:val="000000" w:themeColor="text1"/>
+                <w:sz w:val="22"/>
+                <w:szCs w:val="22"/>
+              </w:rPr>
               <w:t>Description</w:t>
+            </w:r>
+          </w:p>
+        </w:tc>
+        <w:tc>
+          <w:tcPr>
+            <w:tcW w:w="7369" w:type="dxa"/>
+            <w:tcBorders>
+              <w:top w:val="single" w:sz="8" w:space="0" w:color="000000"/>
+              <w:left w:val="single" w:sz="8" w:space="0" w:color="000000"/>
+              <w:bottom w:val="single" w:sz="8" w:space="0" w:color="000000"/>
+              <w:right w:val="single" w:sz="8" w:space="0" w:color="000000"/>
+            </w:tcBorders>
+            <w:tcMar>
+              <w:top w:w="100" w:type="dxa"/>
+              <w:left w:w="100" w:type="dxa"/>
+              <w:bottom w:w="100" w:type="dxa"/>
+              <w:right w:w="100" w:type="dxa"/>
+            </w:tcMar>
+            <w:hideMark/>
+          </w:tcPr>
+          <w:p>
+            <w:pPr>
+              <w:rPr>
+                <w:rFonts w:ascii="Times New Roman" w:eastAsia="Times New Roman" w:hAnsi="Times New Roman" w:cs="Times New Roman"/>
+              </w:rPr>
+            </w:pPr>
+            <w:r>
+              <w:rPr>
+                <w:rFonts w:ascii="Arial" w:eastAsia="Times New Roman" w:hAnsi="Arial" w:cs="Arial"/>
+                <w:color w:val="666666"/>
+                <w:sz w:val="22"/>
+                <w:szCs w:val="22"/>
+              </w:rPr>
+              <w:t xml:space="preserve">Due to </w:t>
+            </w:r>
+            <w:r>
+              <w:rPr>
+                <w:rFonts w:ascii="Arial" w:eastAsia="Times New Roman" w:hAnsi="Arial" w:cs="Arial"/>
+                <w:color w:val="666666"/>
+                <w:sz w:val="22"/>
+                <w:szCs w:val="22"/>
+              </w:rPr>
+              <w:t>virtual reality being the latest technology there will be an option to control the rover using virtual reality. Virtual reality will include two cameras being fed into our virtual reality helmet and the rovers and components of the craft will be able to be controlled through the controls.</w:t>
+            </w:r>
+          </w:p>
+        </w:tc>
+      </w:tr>
+      <w:tr>
+        <w:tc>
+          <w:tcPr>
+            <w:tcW w:w="0" w:type="auto"/>
+            <w:tcBorders>
+              <w:top w:val="single" w:sz="8" w:space="0" w:color="000000"/>
+              <w:left w:val="single" w:sz="8" w:space="0" w:color="000000"/>
+              <w:bottom w:val="single" w:sz="8" w:space="0" w:color="000000"/>
+              <w:right w:val="single" w:sz="8" w:space="0" w:color="000000"/>
+            </w:tcBorders>
+            <w:tcMar>
+              <w:top w:w="100" w:type="dxa"/>
+              <w:left w:w="100" w:type="dxa"/>
+              <w:bottom w:w="100" w:type="dxa"/>
+              <w:right w:w="100" w:type="dxa"/>
+            </w:tcMar>
+            <w:hideMark/>
+          </w:tcPr>
+          <w:p>
+            <w:pPr>
+              <w:rPr>
+                <w:rFonts w:ascii="Arial" w:eastAsia="Times New Roman" w:hAnsi="Arial" w:cs="Arial"/>
+                <w:color w:val="000000" w:themeColor="text1"/>
+                <w:sz w:val="22"/>
+                <w:szCs w:val="22"/>
+              </w:rPr>
+            </w:pPr>
+            <w:r>
+              <w:rPr>
+                <w:rFonts w:ascii="Arial" w:eastAsia="Times New Roman" w:hAnsi="Arial" w:cs="Arial"/>
+                <w:color w:val="000000" w:themeColor="text1"/>
+                <w:sz w:val="22"/>
+                <w:szCs w:val="22"/>
+              </w:rPr>
+              <w:t>Purpose</w:t>
+            </w:r>
+          </w:p>
+        </w:tc>
+        <w:tc>
+          <w:tcPr>
+            <w:tcW w:w="7369" w:type="dxa"/>
+            <w:tcBorders>
+              <w:top w:val="single" w:sz="8" w:space="0" w:color="000000"/>
+              <w:left w:val="single" w:sz="8" w:space="0" w:color="000000"/>
+              <w:bottom w:val="single" w:sz="8" w:space="0" w:color="000000"/>
+              <w:right w:val="single" w:sz="8" w:space="0" w:color="000000"/>
+            </w:tcBorders>
+            <w:tcMar>
+              <w:top w:w="100" w:type="dxa"/>
+              <w:left w:w="100" w:type="dxa"/>
+              <w:bottom w:w="100" w:type="dxa"/>
+              <w:right w:w="100" w:type="dxa"/>
+            </w:tcMar>
+            <w:hideMark/>
+          </w:tcPr>
+          <w:p>
+            <w:pPr>
+              <w:rPr>
+                <w:rFonts w:ascii="Times New Roman" w:eastAsia="Times New Roman" w:hAnsi="Times New Roman" w:cs="Times New Roman"/>
+              </w:rPr>
+            </w:pPr>
+            <w:r>
+              <w:rPr>
+                <w:rFonts w:ascii="Arial" w:eastAsia="Times New Roman" w:hAnsi="Arial" w:cs="Arial"/>
+                <w:color w:val="666666"/>
+                <w:sz w:val="22"/>
+                <w:szCs w:val="22"/>
+              </w:rPr>
+              <w:t>T</w:t>
+            </w:r>
+            <w:r>
+              <w:rPr>
+                <w:rFonts w:ascii="Arial" w:eastAsia="Times New Roman" w:hAnsi="Arial" w:cs="Arial"/>
+                <w:color w:val="666666"/>
+                <w:sz w:val="22"/>
+                <w:szCs w:val="22"/>
+              </w:rPr>
+              <w:t>he purpose of the virtual reality implementation is to spectate the rover during operations and to guide assisted control.</w:t>
+            </w:r>
+          </w:p>
+        </w:tc>
+      </w:tr>
+      <w:tr>
+        <w:tc>
+          <w:tcPr>
+            <w:tcW w:w="0" w:type="auto"/>
+            <w:tcBorders>
+              <w:top w:val="single" w:sz="8" w:space="0" w:color="000000"/>
+              <w:left w:val="single" w:sz="8" w:space="0" w:color="000000"/>
+              <w:bottom w:val="single" w:sz="8" w:space="0" w:color="000000"/>
+              <w:right w:val="single" w:sz="8" w:space="0" w:color="000000"/>
+            </w:tcBorders>
+            <w:tcMar>
+              <w:top w:w="100" w:type="dxa"/>
+              <w:left w:w="100" w:type="dxa"/>
+              <w:bottom w:w="100" w:type="dxa"/>
+              <w:right w:w="100" w:type="dxa"/>
+            </w:tcMar>
+            <w:hideMark/>
+          </w:tcPr>
+          <w:p>
+            <w:pPr>
+              <w:rPr>
+                <w:rFonts w:ascii="Arial" w:eastAsia="Times New Roman" w:hAnsi="Arial" w:cs="Arial"/>
+                <w:color w:val="000000" w:themeColor="text1"/>
+                <w:sz w:val="22"/>
+                <w:szCs w:val="22"/>
+              </w:rPr>
+            </w:pPr>
+            <w:r>
+              <w:rPr>
+                <w:rFonts w:ascii="Arial" w:eastAsia="Times New Roman" w:hAnsi="Arial" w:cs="Arial"/>
+                <w:color w:val="000000" w:themeColor="text1"/>
+                <w:sz w:val="22"/>
+                <w:szCs w:val="22"/>
+              </w:rPr>
+              <w:t>User problem</w:t>
+            </w:r>
+          </w:p>
+        </w:tc>
+        <w:tc>
+          <w:tcPr>
+            <w:tcW w:w="7369" w:type="dxa"/>
+            <w:tcBorders>
+              <w:top w:val="single" w:sz="8" w:space="0" w:color="000000"/>
+              <w:left w:val="single" w:sz="8" w:space="0" w:color="000000"/>
+              <w:bottom w:val="single" w:sz="8" w:space="0" w:color="000000"/>
+              <w:right w:val="single" w:sz="8" w:space="0" w:color="000000"/>
+            </w:tcBorders>
+            <w:tcMar>
+              <w:top w:w="100" w:type="dxa"/>
+              <w:left w:w="100" w:type="dxa"/>
+              <w:bottom w:w="100" w:type="dxa"/>
+              <w:right w:w="100" w:type="dxa"/>
+            </w:tcMar>
+            <w:hideMark/>
+          </w:tcPr>
+          <w:p>
+            <w:pPr>
+              <w:rPr>
+                <w:rFonts w:ascii="Times New Roman" w:eastAsia="Times New Roman" w:hAnsi="Times New Roman" w:cs="Times New Roman"/>
+              </w:rPr>
+            </w:pPr>
+            <w:r>
+              <w:rPr>
+                <w:rFonts w:ascii="Arial" w:eastAsia="Times New Roman" w:hAnsi="Arial" w:cs="Arial"/>
+                <w:color w:val="666666"/>
+                <w:sz w:val="22"/>
+                <w:szCs w:val="22"/>
+              </w:rPr>
+              <w:t xml:space="preserve">The problem is that the rover </w:t>
+            </w:r>
+            <w:r>
+              <w:rPr>
+                <w:rFonts w:ascii="Arial" w:eastAsia="Times New Roman" w:hAnsi="Arial" w:cs="Arial"/>
+                <w:color w:val="666666"/>
+                <w:sz w:val="22"/>
+                <w:szCs w:val="22"/>
+              </w:rPr>
+              <w:t>shall</w:t>
+            </w:r>
+            <w:r>
+              <w:rPr>
+                <w:rFonts w:ascii="Arial" w:eastAsia="Times New Roman" w:hAnsi="Arial" w:cs="Arial"/>
+                <w:color w:val="666666"/>
+                <w:sz w:val="22"/>
+                <w:szCs w:val="22"/>
+              </w:rPr>
+              <w:t xml:space="preserve"> be controlled </w:t>
+            </w:r>
+            <w:r>
+              <w:rPr>
+                <w:rFonts w:ascii="Arial" w:eastAsia="Times New Roman" w:hAnsi="Arial" w:cs="Arial"/>
+                <w:color w:val="666666"/>
+                <w:sz w:val="22"/>
+                <w:szCs w:val="22"/>
+              </w:rPr>
+              <w:t>to</w:t>
+            </w:r>
+            <w:r>
+              <w:rPr>
+                <w:rFonts w:ascii="Arial" w:eastAsia="Times New Roman" w:hAnsi="Arial" w:cs="Arial"/>
+                <w:color w:val="666666"/>
+                <w:sz w:val="22"/>
+                <w:szCs w:val="22"/>
+              </w:rPr>
+              <w:t xml:space="preserve"> ensure that operations are working </w:t>
+            </w:r>
+            <w:r>
+              <w:rPr>
+                <w:rFonts w:ascii="Arial" w:eastAsia="Times New Roman" w:hAnsi="Arial" w:cs="Arial"/>
+                <w:color w:val="666666"/>
+                <w:sz w:val="22"/>
+                <w:szCs w:val="22"/>
+              </w:rPr>
+              <w:t>under correct standards. In the case these operations are interrupted the user will be able to control the rover and fix any problems.</w:t>
+            </w:r>
+          </w:p>
+        </w:tc>
+      </w:tr>
+      <w:tr>
+        <w:tc>
+          <w:tcPr>
+            <w:tcW w:w="0" w:type="auto"/>
+            <w:tcBorders>
+              <w:top w:val="single" w:sz="8" w:space="0" w:color="000000"/>
+              <w:left w:val="single" w:sz="8" w:space="0" w:color="000000"/>
+              <w:bottom w:val="single" w:sz="8" w:space="0" w:color="000000"/>
+              <w:right w:val="single" w:sz="8" w:space="0" w:color="000000"/>
+            </w:tcBorders>
+            <w:tcMar>
+              <w:top w:w="100" w:type="dxa"/>
+              <w:left w:w="100" w:type="dxa"/>
+              <w:bottom w:w="100" w:type="dxa"/>
+              <w:right w:w="100" w:type="dxa"/>
+            </w:tcMar>
+            <w:hideMark/>
+          </w:tcPr>
+          <w:p>
+            <w:pPr>
+              <w:rPr>
+                <w:rFonts w:ascii="Arial" w:eastAsia="Times New Roman" w:hAnsi="Arial" w:cs="Arial"/>
+                <w:color w:val="000000" w:themeColor="text1"/>
+                <w:sz w:val="22"/>
+                <w:szCs w:val="22"/>
+              </w:rPr>
+            </w:pPr>
+            <w:r>
+              <w:rPr>
+                <w:rFonts w:ascii="Arial" w:eastAsia="Times New Roman" w:hAnsi="Arial" w:cs="Arial"/>
+                <w:color w:val="000000" w:themeColor="text1"/>
+                <w:sz w:val="22"/>
+                <w:szCs w:val="22"/>
+              </w:rPr>
+              <w:t>User value</w:t>
+            </w:r>
+          </w:p>
+        </w:tc>
+        <w:tc>
+          <w:tcPr>
+            <w:tcW w:w="7369" w:type="dxa"/>
+            <w:tcBorders>
+              <w:top w:val="single" w:sz="8" w:space="0" w:color="000000"/>
+              <w:left w:val="single" w:sz="8" w:space="0" w:color="000000"/>
+              <w:bottom w:val="single" w:sz="8" w:space="0" w:color="000000"/>
+              <w:right w:val="single" w:sz="8" w:space="0" w:color="000000"/>
+            </w:tcBorders>
+            <w:tcMar>
+              <w:top w:w="100" w:type="dxa"/>
+              <w:left w:w="100" w:type="dxa"/>
+              <w:bottom w:w="100" w:type="dxa"/>
+              <w:right w:w="100" w:type="dxa"/>
+            </w:tcMar>
+            <w:hideMark/>
+          </w:tcPr>
+          <w:p>
+            <w:pPr>
+              <w:rPr>
+                <w:rFonts w:ascii="Times New Roman" w:eastAsia="Times New Roman" w:hAnsi="Times New Roman" w:cs="Times New Roman"/>
+              </w:rPr>
+            </w:pPr>
+            <w:r>
+              <w:rPr>
+                <w:rFonts w:ascii="Arial" w:eastAsia="Times New Roman" w:hAnsi="Arial" w:cs="Arial"/>
+                <w:color w:val="666666"/>
+                <w:sz w:val="22"/>
+                <w:szCs w:val="22"/>
+              </w:rPr>
+              <w:t>Virtual reality control will allow the user to intervene in operations in the case of a mission interruption.</w:t>
+            </w:r>
+          </w:p>
+        </w:tc>
+      </w:tr>
+      <w:tr>
+        <w:tc>
+          <w:tcPr>
+            <w:tcW w:w="0" w:type="auto"/>
+            <w:tcBorders>
+              <w:top w:val="single" w:sz="8" w:space="0" w:color="000000"/>
+              <w:left w:val="single" w:sz="8" w:space="0" w:color="000000"/>
+              <w:bottom w:val="single" w:sz="8" w:space="0" w:color="000000"/>
+              <w:right w:val="single" w:sz="8" w:space="0" w:color="000000"/>
+            </w:tcBorders>
+            <w:tcMar>
+              <w:top w:w="100" w:type="dxa"/>
+              <w:left w:w="100" w:type="dxa"/>
+              <w:bottom w:w="100" w:type="dxa"/>
+              <w:right w:w="100" w:type="dxa"/>
+            </w:tcMar>
+            <w:hideMark/>
+          </w:tcPr>
+          <w:p>
+            <w:pPr>
+              <w:rPr>
+                <w:rFonts w:ascii="Arial" w:eastAsia="Times New Roman" w:hAnsi="Arial" w:cs="Arial"/>
+                <w:color w:val="000000" w:themeColor="text1"/>
+                <w:sz w:val="22"/>
+                <w:szCs w:val="22"/>
+              </w:rPr>
+            </w:pPr>
+            <w:r>
+              <w:rPr>
+                <w:rFonts w:ascii="Arial" w:eastAsia="Times New Roman" w:hAnsi="Arial" w:cs="Arial"/>
+                <w:color w:val="000000" w:themeColor="text1"/>
+                <w:sz w:val="22"/>
+                <w:szCs w:val="22"/>
+              </w:rPr>
+              <w:t>Assumptions</w:t>
+            </w:r>
+          </w:p>
+        </w:tc>
+        <w:tc>
+          <w:tcPr>
+            <w:tcW w:w="7369" w:type="dxa"/>
+            <w:tcBorders>
+              <w:top w:val="single" w:sz="8" w:space="0" w:color="000000"/>
+              <w:left w:val="single" w:sz="8" w:space="0" w:color="000000"/>
+              <w:bottom w:val="single" w:sz="8" w:space="0" w:color="000000"/>
+              <w:right w:val="single" w:sz="8" w:space="0" w:color="000000"/>
+            </w:tcBorders>
+            <w:tcMar>
+              <w:top w:w="100" w:type="dxa"/>
+              <w:left w:w="100" w:type="dxa"/>
+              <w:bottom w:w="100" w:type="dxa"/>
+              <w:right w:w="100" w:type="dxa"/>
+            </w:tcMar>
+            <w:hideMark/>
+          </w:tcPr>
+          <w:p>
+            <w:pPr>
+              <w:rPr>
+                <w:rFonts w:ascii="Arial" w:eastAsia="Times New Roman" w:hAnsi="Arial" w:cs="Arial"/>
+                <w:color w:val="666666"/>
+                <w:sz w:val="22"/>
+                <w:szCs w:val="22"/>
+              </w:rPr>
+            </w:pPr>
+            <w:r>
+              <w:rPr>
+                <w:rFonts w:ascii="Arial" w:eastAsia="Times New Roman" w:hAnsi="Arial" w:cs="Arial"/>
+                <w:color w:val="666666"/>
+                <w:sz w:val="22"/>
+                <w:szCs w:val="22"/>
+              </w:rPr>
+              <w:t>– The satellites are functioning with our rover</w:t>
+            </w:r>
+          </w:p>
+          <w:p>
+            <w:pPr>
+              <w:rPr>
+                <w:rFonts w:ascii="Arial" w:eastAsia="Times New Roman" w:hAnsi="Arial" w:cs="Arial"/>
+                <w:color w:val="666666"/>
+                <w:sz w:val="22"/>
+                <w:szCs w:val="22"/>
+              </w:rPr>
+            </w:pPr>
+            <w:r>
+              <w:rPr>
+                <w:rFonts w:ascii="Arial" w:eastAsia="Times New Roman" w:hAnsi="Arial" w:cs="Arial"/>
+                <w:color w:val="666666"/>
+                <w:sz w:val="22"/>
+                <w:szCs w:val="22"/>
+              </w:rPr>
+              <w:t xml:space="preserve">– </w:t>
+            </w:r>
+            <w:r>
+              <w:rPr>
+                <w:rFonts w:ascii="Arial" w:eastAsia="Times New Roman" w:hAnsi="Arial" w:cs="Arial"/>
+                <w:color w:val="666666"/>
+                <w:sz w:val="22"/>
+                <w:szCs w:val="22"/>
+              </w:rPr>
+              <w:t>Cameras are online and working</w:t>
+            </w:r>
+          </w:p>
+          <w:p>
+            <w:pPr>
+              <w:rPr>
+                <w:rFonts w:ascii="Arial" w:eastAsia="Times New Roman" w:hAnsi="Arial" w:cs="Arial"/>
+                <w:color w:val="666666"/>
+                <w:sz w:val="22"/>
+                <w:szCs w:val="22"/>
+              </w:rPr>
+            </w:pPr>
+            <w:r>
+              <w:rPr>
+                <w:rFonts w:ascii="Arial" w:eastAsia="Times New Roman" w:hAnsi="Arial" w:cs="Arial"/>
+                <w:color w:val="666666"/>
+                <w:sz w:val="22"/>
+                <w:szCs w:val="22"/>
+              </w:rPr>
+              <w:t xml:space="preserve">– </w:t>
+            </w:r>
+            <w:r>
+              <w:rPr>
+                <w:rFonts w:ascii="Arial" w:eastAsia="Times New Roman" w:hAnsi="Arial" w:cs="Arial"/>
+                <w:color w:val="666666"/>
+                <w:sz w:val="22"/>
+                <w:szCs w:val="22"/>
+              </w:rPr>
+              <w:t>The server for our system is up and running</w:t>
+            </w:r>
+          </w:p>
+          <w:p>
+            <w:pPr>
+              <w:rPr>
+                <w:rFonts w:ascii="Arial" w:eastAsia="Times New Roman" w:hAnsi="Arial" w:cs="Arial"/>
+                <w:color w:val="666666"/>
+                <w:sz w:val="22"/>
+                <w:szCs w:val="22"/>
+              </w:rPr>
+            </w:pPr>
+            <w:r>
+              <w:rPr>
+                <w:rFonts w:ascii="Arial" w:eastAsia="Times New Roman" w:hAnsi="Arial" w:cs="Arial"/>
+                <w:color w:val="666666"/>
+                <w:sz w:val="22"/>
+                <w:szCs w:val="22"/>
+              </w:rPr>
+              <w:t xml:space="preserve">– The </w:t>
+            </w:r>
+            <w:r>
+              <w:rPr>
+                <w:rFonts w:ascii="Arial" w:eastAsia="Times New Roman" w:hAnsi="Arial" w:cs="Arial"/>
+                <w:color w:val="666666"/>
+                <w:sz w:val="22"/>
+                <w:szCs w:val="22"/>
+              </w:rPr>
+              <w:t>operator is an admin and is authorized to control the rover</w:t>
+            </w:r>
+          </w:p>
+        </w:tc>
+      </w:tr>
+      <w:tr>
+        <w:tc>
+          <w:tcPr>
+            <w:tcW w:w="0" w:type="auto"/>
+            <w:tcBorders>
+              <w:top w:val="single" w:sz="8" w:space="0" w:color="000000"/>
+              <w:left w:val="single" w:sz="8" w:space="0" w:color="000000"/>
+              <w:bottom w:val="single" w:sz="8" w:space="0" w:color="000000"/>
+              <w:right w:val="single" w:sz="8" w:space="0" w:color="000000"/>
+            </w:tcBorders>
+            <w:tcMar>
+              <w:top w:w="100" w:type="dxa"/>
+              <w:left w:w="100" w:type="dxa"/>
+              <w:bottom w:w="100" w:type="dxa"/>
+              <w:right w:w="100" w:type="dxa"/>
+            </w:tcMar>
+            <w:hideMark/>
+          </w:tcPr>
+          <w:p>
+            <w:pPr>
+              <w:rPr>
+                <w:rFonts w:ascii="Arial" w:eastAsia="Times New Roman" w:hAnsi="Arial" w:cs="Arial"/>
+                <w:color w:val="000000" w:themeColor="text1"/>
+                <w:sz w:val="22"/>
+                <w:szCs w:val="22"/>
+              </w:rPr>
+            </w:pPr>
+            <w:r>
+              <w:rPr>
+                <w:rFonts w:ascii="Arial" w:eastAsia="Times New Roman" w:hAnsi="Arial" w:cs="Arial"/>
+                <w:color w:val="000000" w:themeColor="text1"/>
+                <w:sz w:val="22"/>
+                <w:szCs w:val="22"/>
+              </w:rPr>
+              <w:t>Not doing</w:t>
+            </w:r>
+          </w:p>
+        </w:tc>
+        <w:tc>
+          <w:tcPr>
+            <w:tcW w:w="7369" w:type="dxa"/>
+            <w:tcBorders>
+              <w:top w:val="single" w:sz="8" w:space="0" w:color="000000"/>
+              <w:left w:val="single" w:sz="8" w:space="0" w:color="000000"/>
+              <w:bottom w:val="single" w:sz="8" w:space="0" w:color="000000"/>
+              <w:right w:val="single" w:sz="8" w:space="0" w:color="000000"/>
+            </w:tcBorders>
+            <w:tcMar>
+              <w:top w:w="100" w:type="dxa"/>
+              <w:left w:w="100" w:type="dxa"/>
+              <w:bottom w:w="100" w:type="dxa"/>
+              <w:right w:w="100" w:type="dxa"/>
+            </w:tcMar>
+            <w:hideMark/>
+          </w:tcPr>
+          <w:p>
+            <w:pPr>
+              <w:rPr>
+                <w:rFonts w:ascii="Times New Roman" w:eastAsia="Times New Roman" w:hAnsi="Times New Roman" w:cs="Times New Roman"/>
+              </w:rPr>
+            </w:pPr>
+            <w:r>
+              <w:rPr>
+                <w:rFonts w:ascii="Arial" w:eastAsia="Times New Roman" w:hAnsi="Arial" w:cs="Arial"/>
+                <w:color w:val="666666"/>
+                <w:sz w:val="22"/>
+                <w:szCs w:val="22"/>
+              </w:rPr>
+              <w:t xml:space="preserve">Users will be able to spectate instantaneously. Multiple administrators will be incapable of sending commands to the rover during the same time. </w:t>
+            </w:r>
+          </w:p>
+        </w:tc>
+      </w:tr>
+      <w:tr>
+        <w:tc>
+          <w:tcPr>
+            <w:tcW w:w="0" w:type="auto"/>
+            <w:tcBorders>
+              <w:top w:val="single" w:sz="8" w:space="0" w:color="000000"/>
+              <w:left w:val="single" w:sz="8" w:space="0" w:color="000000"/>
+              <w:bottom w:val="single" w:sz="8" w:space="0" w:color="000000"/>
+              <w:right w:val="single" w:sz="8" w:space="0" w:color="000000"/>
+            </w:tcBorders>
+            <w:tcMar>
+              <w:top w:w="100" w:type="dxa"/>
+              <w:left w:w="100" w:type="dxa"/>
+              <w:bottom w:w="100" w:type="dxa"/>
+              <w:right w:w="100" w:type="dxa"/>
+            </w:tcMar>
+            <w:hideMark/>
+          </w:tcPr>
+          <w:p>
+            <w:pPr>
+              <w:rPr>
+                <w:rFonts w:ascii="Arial" w:eastAsia="Times New Roman" w:hAnsi="Arial" w:cs="Arial"/>
+                <w:color w:val="000000" w:themeColor="text1"/>
+                <w:sz w:val="22"/>
+                <w:szCs w:val="22"/>
+              </w:rPr>
+            </w:pPr>
+            <w:r>
+              <w:rPr>
+                <w:rFonts w:ascii="Arial" w:eastAsia="Times New Roman" w:hAnsi="Arial" w:cs="Arial"/>
+                <w:color w:val="000000" w:themeColor="text1"/>
+                <w:sz w:val="22"/>
+                <w:szCs w:val="22"/>
+              </w:rPr>
+              <w:t>Acceptance criteria</w:t>
+            </w:r>
+          </w:p>
+        </w:tc>
+        <w:tc>
+          <w:tcPr>
+            <w:tcW w:w="7369" w:type="dxa"/>
+            <w:tcBorders>
+              <w:top w:val="single" w:sz="8" w:space="0" w:color="000000"/>
+              <w:left w:val="single" w:sz="8" w:space="0" w:color="000000"/>
+              <w:bottom w:val="single" w:sz="8" w:space="0" w:color="000000"/>
+              <w:right w:val="single" w:sz="8" w:space="0" w:color="000000"/>
+            </w:tcBorders>
+            <w:tcMar>
+              <w:top w:w="100" w:type="dxa"/>
+              <w:left w:w="100" w:type="dxa"/>
+              <w:bottom w:w="100" w:type="dxa"/>
+              <w:right w:w="100" w:type="dxa"/>
+            </w:tcMar>
+            <w:hideMark/>
+          </w:tcPr>
+          <w:p>
+            <w:pPr>
+              <w:rPr>
+                <w:rFonts w:ascii="Arial" w:eastAsia="Times New Roman" w:hAnsi="Arial" w:cs="Arial"/>
+                <w:color w:val="666666"/>
+                <w:sz w:val="22"/>
+                <w:szCs w:val="22"/>
+              </w:rPr>
+            </w:pPr>
+            <w:r>
+              <w:rPr>
+                <w:rFonts w:ascii="Arial" w:eastAsia="Times New Roman" w:hAnsi="Arial" w:cs="Arial"/>
+                <w:color w:val="666666"/>
+                <w:sz w:val="22"/>
+                <w:szCs w:val="22"/>
+              </w:rPr>
+              <w:t>For the virtual reality to be correctly implemented the user shall:</w:t>
+            </w:r>
+          </w:p>
+          <w:p>
+            <w:pPr>
+              <w:rPr>
+                <w:rFonts w:ascii="Arial" w:eastAsia="Times New Roman" w:hAnsi="Arial" w:cs="Arial"/>
+                <w:color w:val="666666"/>
+                <w:sz w:val="22"/>
+                <w:szCs w:val="22"/>
+              </w:rPr>
+            </w:pPr>
+            <w:r>
+              <w:rPr>
+                <w:rFonts w:ascii="Arial" w:eastAsia="Times New Roman" w:hAnsi="Arial" w:cs="Arial"/>
+                <w:color w:val="666666"/>
+                <w:sz w:val="22"/>
+                <w:szCs w:val="22"/>
+              </w:rPr>
+              <w:t>- View through the cameras (right camera to right eye, left to left eye).</w:t>
+            </w:r>
+          </w:p>
+          <w:p>
+            <w:pPr>
+              <w:rPr>
+                <w:rFonts w:ascii="Arial" w:eastAsia="Times New Roman" w:hAnsi="Arial" w:cs="Arial"/>
+                <w:color w:val="666666"/>
+                <w:sz w:val="22"/>
+                <w:szCs w:val="22"/>
+              </w:rPr>
+            </w:pPr>
+            <w:r>
+              <w:rPr>
+                <w:rFonts w:ascii="Arial" w:eastAsia="Times New Roman" w:hAnsi="Arial" w:cs="Arial"/>
+                <w:color w:val="666666"/>
+                <w:sz w:val="22"/>
+                <w:szCs w:val="22"/>
+              </w:rPr>
+              <w:t xml:space="preserve">- </w:t>
+            </w:r>
+            <w:r>
+              <w:rPr>
+                <w:rFonts w:ascii="Arial" w:eastAsia="Times New Roman" w:hAnsi="Arial" w:cs="Arial"/>
+                <w:color w:val="666666"/>
+                <w:sz w:val="22"/>
+                <w:szCs w:val="22"/>
+              </w:rPr>
+              <w:t>Move the location of the rover 10m forward using the right trigger.</w:t>
+            </w:r>
+          </w:p>
+          <w:p>
+            <w:pPr>
+              <w:rPr>
+                <w:rFonts w:ascii="Arial" w:eastAsia="Times New Roman" w:hAnsi="Arial" w:cs="Arial"/>
+                <w:color w:val="666666"/>
+                <w:sz w:val="22"/>
+                <w:szCs w:val="22"/>
+              </w:rPr>
+            </w:pPr>
+            <w:r>
+              <w:rPr>
+                <w:rFonts w:ascii="Arial" w:eastAsia="Times New Roman" w:hAnsi="Arial" w:cs="Arial"/>
+                <w:color w:val="666666"/>
+                <w:sz w:val="22"/>
+                <w:szCs w:val="22"/>
+              </w:rPr>
+              <w:t>- Move the location of the rover 10m backward using the left trigger.</w:t>
+            </w:r>
+          </w:p>
+          <w:p>
+            <w:pPr>
+              <w:rPr>
+                <w:rFonts w:ascii="Arial" w:eastAsia="Times New Roman" w:hAnsi="Arial" w:cs="Arial"/>
+                <w:color w:val="666666"/>
+                <w:sz w:val="22"/>
+                <w:szCs w:val="22"/>
+              </w:rPr>
+            </w:pPr>
+            <w:r>
+              <w:rPr>
+                <w:rFonts w:ascii="Arial" w:eastAsia="Times New Roman" w:hAnsi="Arial" w:cs="Arial"/>
+                <w:color w:val="666666"/>
+                <w:sz w:val="22"/>
+                <w:szCs w:val="22"/>
+              </w:rPr>
+              <w:t>- Collect an object without using autonomy.</w:t>
+            </w:r>
+          </w:p>
+        </w:tc>
+      </w:tr>
+    </w:tbl>
+    <w:p>
+      <w:pPr>
+        <w:pStyle w:val="Heading1"/>
+        <w:rPr>
+          <w:rFonts w:ascii="Arial" w:hAnsi="Arial" w:cs="Arial"/>
+          <w:color w:val="0073CF"/>
+          <w:sz w:val="28"/>
+          <w:szCs w:val="28"/>
+        </w:rPr>
+      </w:pPr>
+    </w:p>
+    <w:p/>
+    <w:tbl>
+      <w:tblPr>
+        <w:tblW w:w="9440" w:type="dxa"/>
+        <w:tblCellMar>
+          <w:top w:w="15" w:type="dxa"/>
+          <w:left w:w="15" w:type="dxa"/>
+          <w:bottom w:w="15" w:type="dxa"/>
+          <w:right w:w="15" w:type="dxa"/>
+        </w:tblCellMar>
+        <w:tblLook w:val="04A0" w:firstRow="1" w:lastRow="0" w:firstColumn="1" w:lastColumn="0" w:noHBand="0" w:noVBand="1"/>
+      </w:tblPr>
+      <w:tblGrid>
+        <w:gridCol w:w="2071"/>
+        <w:gridCol w:w="7369"/>
+      </w:tblGrid>
+      <w:tr>
+        <w:tc>
+          <w:tcPr>
+            <w:tcW w:w="0" w:type="auto"/>
+            <w:tcBorders>
+              <w:top w:val="single" w:sz="8" w:space="0" w:color="000000"/>
+              <w:left w:val="single" w:sz="8" w:space="0" w:color="000000"/>
+              <w:bottom w:val="single" w:sz="8" w:space="0" w:color="000000"/>
+              <w:right w:val="single" w:sz="8" w:space="0" w:color="000000"/>
+            </w:tcBorders>
+            <w:tcMar>
+              <w:top w:w="100" w:type="dxa"/>
+              <w:left w:w="100" w:type="dxa"/>
+              <w:bottom w:w="100" w:type="dxa"/>
+              <w:right w:w="100" w:type="dxa"/>
+            </w:tcMar>
+            <w:hideMark/>
+          </w:tcPr>
+          <w:p>
+            <w:pPr>
+              <w:rPr>
+                <w:rFonts w:ascii="Arial" w:eastAsia="Times New Roman" w:hAnsi="Arial" w:cs="Arial"/>
+                <w:color w:val="000000" w:themeColor="text1"/>
+                <w:sz w:val="22"/>
+                <w:szCs w:val="22"/>
+              </w:rPr>
+            </w:pPr>
+            <w:r>
+              <w:rPr>
+                <w:rFonts w:ascii="Arial" w:eastAsia="Times New Roman" w:hAnsi="Arial" w:cs="Arial"/>
+                <w:color w:val="000000" w:themeColor="text1"/>
+                <w:sz w:val="22"/>
+                <w:szCs w:val="22"/>
+              </w:rPr>
+              <w:t>Feature</w:t>
+            </w:r>
+          </w:p>
+        </w:tc>
+        <w:tc>
+          <w:tcPr>
+            <w:tcW w:w="7369" w:type="dxa"/>
+            <w:tcBorders>
+              <w:top w:val="single" w:sz="8" w:space="0" w:color="000000"/>
+              <w:left w:val="single" w:sz="8" w:space="0" w:color="000000"/>
+              <w:bottom w:val="single" w:sz="8" w:space="0" w:color="000000"/>
+              <w:right w:val="single" w:sz="8" w:space="0" w:color="000000"/>
+            </w:tcBorders>
+            <w:tcMar>
+              <w:top w:w="100" w:type="dxa"/>
+              <w:left w:w="100" w:type="dxa"/>
+              <w:bottom w:w="100" w:type="dxa"/>
+              <w:right w:w="100" w:type="dxa"/>
+            </w:tcMar>
+            <w:hideMark/>
+          </w:tcPr>
+          <w:p>
+            <w:pPr>
+              <w:rPr>
+                <w:rFonts w:ascii="Times New Roman" w:eastAsia="Times New Roman" w:hAnsi="Times New Roman" w:cs="Times New Roman"/>
+              </w:rPr>
+            </w:pPr>
+            <w:r>
+              <w:rPr>
+                <w:rFonts w:ascii="Arial" w:eastAsia="Times New Roman" w:hAnsi="Arial" w:cs="Arial"/>
+                <w:color w:val="666666"/>
+                <w:sz w:val="22"/>
+                <w:szCs w:val="22"/>
+              </w:rPr>
+              <w:t>Long distance control</w:t>
+            </w:r>
+          </w:p>
+        </w:tc>
+      </w:tr>
+      <w:tr>
+        <w:tc>
+          <w:tcPr>
+            <w:tcW w:w="0" w:type="auto"/>
+            <w:tcBorders>
+              <w:top w:val="single" w:sz="8" w:space="0" w:color="000000"/>
+              <w:left w:val="single" w:sz="8" w:space="0" w:color="000000"/>
+              <w:bottom w:val="single" w:sz="8" w:space="0" w:color="000000"/>
+              <w:right w:val="single" w:sz="8" w:space="0" w:color="000000"/>
+            </w:tcBorders>
+            <w:tcMar>
+              <w:top w:w="100" w:type="dxa"/>
+              <w:left w:w="100" w:type="dxa"/>
+              <w:bottom w:w="100" w:type="dxa"/>
+              <w:right w:w="100" w:type="dxa"/>
+            </w:tcMar>
+            <w:hideMark/>
+          </w:tcPr>
+          <w:p>
+            <w:pPr>
+              <w:rPr>
+                <w:rFonts w:ascii="Arial" w:eastAsia="Times New Roman" w:hAnsi="Arial" w:cs="Arial"/>
+                <w:color w:val="000000" w:themeColor="text1"/>
+                <w:sz w:val="22"/>
+                <w:szCs w:val="22"/>
+              </w:rPr>
+            </w:pPr>
+            <w:r>
+              <w:rPr>
+                <w:rFonts w:ascii="Arial" w:eastAsia="Times New Roman" w:hAnsi="Arial" w:cs="Arial"/>
+                <w:color w:val="000000" w:themeColor="text1"/>
+                <w:sz w:val="22"/>
+                <w:szCs w:val="22"/>
+              </w:rPr>
+              <w:t>Description</w:t>
+            </w:r>
+          </w:p>
+        </w:tc>
+        <w:tc>
+          <w:tcPr>
+            <w:tcW w:w="7369" w:type="dxa"/>
+            <w:tcBorders>
+              <w:top w:val="single" w:sz="8" w:space="0" w:color="000000"/>
+              <w:left w:val="single" w:sz="8" w:space="0" w:color="000000"/>
+              <w:bottom w:val="single" w:sz="8" w:space="0" w:color="000000"/>
+              <w:right w:val="single" w:sz="8" w:space="0" w:color="000000"/>
+            </w:tcBorders>
+            <w:tcMar>
+              <w:top w:w="100" w:type="dxa"/>
+              <w:left w:w="100" w:type="dxa"/>
+              <w:bottom w:w="100" w:type="dxa"/>
+              <w:right w:w="100" w:type="dxa"/>
+            </w:tcMar>
+            <w:hideMark/>
+          </w:tcPr>
+          <w:p>
+            <w:pPr>
+              <w:rPr>
+                <w:rFonts w:ascii="Times New Roman" w:eastAsia="Times New Roman" w:hAnsi="Times New Roman" w:cs="Times New Roman"/>
+              </w:rPr>
+            </w:pPr>
+            <w:r>
+              <w:rPr>
+                <w:rFonts w:ascii="Arial" w:eastAsia="Times New Roman" w:hAnsi="Arial" w:cs="Arial"/>
+                <w:color w:val="666666"/>
+                <w:sz w:val="22"/>
+                <w:szCs w:val="22"/>
+              </w:rPr>
+              <w:t xml:space="preserve">Long distance operation will allow the </w:t>
+            </w:r>
+          </w:p>
+        </w:tc>
+      </w:tr>
+      <w:tr>
+        <w:tc>
+          <w:tcPr>
+            <w:tcW w:w="0" w:type="auto"/>
+            <w:tcBorders>
+              <w:top w:val="single" w:sz="8" w:space="0" w:color="000000"/>
+              <w:left w:val="single" w:sz="8" w:space="0" w:color="000000"/>
+              <w:bottom w:val="single" w:sz="8" w:space="0" w:color="000000"/>
+              <w:right w:val="single" w:sz="8" w:space="0" w:color="000000"/>
+            </w:tcBorders>
+            <w:tcMar>
+              <w:top w:w="100" w:type="dxa"/>
+              <w:left w:w="100" w:type="dxa"/>
+              <w:bottom w:w="100" w:type="dxa"/>
+              <w:right w:w="100" w:type="dxa"/>
+            </w:tcMar>
+            <w:hideMark/>
+          </w:tcPr>
+          <w:p>
+            <w:pPr>
+              <w:rPr>
+                <w:rFonts w:ascii="Arial" w:eastAsia="Times New Roman" w:hAnsi="Arial" w:cs="Arial"/>
+                <w:color w:val="000000" w:themeColor="text1"/>
+                <w:sz w:val="22"/>
+                <w:szCs w:val="22"/>
+              </w:rPr>
+            </w:pPr>
+            <w:r>
+              <w:rPr>
+                <w:rFonts w:ascii="Arial" w:eastAsia="Times New Roman" w:hAnsi="Arial" w:cs="Arial"/>
+                <w:color w:val="000000" w:themeColor="text1"/>
+                <w:sz w:val="22"/>
+                <w:szCs w:val="22"/>
+              </w:rPr>
+              <w:t>Purpose</w:t>
             </w:r>
           </w:p>
         </w:tc>
@@ -2682,7 +4273,7 @@
                 <w:sz w:val="22"/>
                 <w:szCs w:val="22"/>
               </w:rPr>
-              <w:t>Description of what the new feature will do</w:t>
+              <w:t>Task or action the user wants to accomplish</w:t>
             </w:r>
           </w:p>
         </w:tc>
@@ -2721,7 +4312,7 @@
                 <w:sz w:val="22"/>
                 <w:szCs w:val="22"/>
               </w:rPr>
-              <w:t>Purpose</w:t>
+              <w:t>User problem</w:t>
             </w:r>
           </w:p>
         </w:tc>
@@ -2757,7 +4348,7 @@
                 <w:sz w:val="22"/>
                 <w:szCs w:val="22"/>
               </w:rPr>
-              <w:t>Task or action the user wants to accomplish</w:t>
+              <w:t>Pain point or challenge</w:t>
             </w:r>
           </w:p>
         </w:tc>
@@ -2796,7 +4387,8 @@
                 <w:sz w:val="22"/>
                 <w:szCs w:val="22"/>
               </w:rPr>
-              <w:t>User problem</w:t>
+              <w:lastRenderedPageBreak/>
+              <w:t>User value</w:t>
             </w:r>
           </w:p>
         </w:tc>
@@ -2832,7 +4424,7 @@
                 <w:sz w:val="22"/>
                 <w:szCs w:val="22"/>
               </w:rPr>
-              <w:t>Pain point or challenge</w:t>
+              <w:t>How the proposed solution helps the user</w:t>
             </w:r>
           </w:p>
         </w:tc>
@@ -2871,7 +4463,7 @@
                 <w:sz w:val="22"/>
                 <w:szCs w:val="22"/>
               </w:rPr>
-              <w:t>User value</w:t>
+              <w:t>Assumptions</w:t>
             </w:r>
           </w:p>
         </w:tc>
@@ -2907,7 +4499,7 @@
                 <w:sz w:val="22"/>
                 <w:szCs w:val="22"/>
               </w:rPr>
-              <w:t>How the proposed solution helps the user</w:t>
+              <w:t>Business, user, or technical assumptions</w:t>
             </w:r>
           </w:p>
         </w:tc>
@@ -2946,7 +4538,7 @@
                 <w:sz w:val="22"/>
                 <w:szCs w:val="22"/>
               </w:rPr>
-              <w:t>Assumptions</w:t>
+              <w:t>Not doing</w:t>
             </w:r>
           </w:p>
         </w:tc>
@@ -2982,7 +4574,7 @@
                 <w:sz w:val="22"/>
                 <w:szCs w:val="22"/>
               </w:rPr>
-              <w:t>Business, user, or technical assumptions</w:t>
+              <w:t>Anything that is out of scope for this feature</w:t>
             </w:r>
           </w:p>
         </w:tc>
@@ -3021,7 +4613,7 @@
                 <w:sz w:val="22"/>
                 <w:szCs w:val="22"/>
               </w:rPr>
-              <w:t>Not doing</w:t>
+              <w:t>Acceptance criteria</w:t>
             </w:r>
           </w:p>
         </w:tc>
@@ -3057,93 +4649,7 @@
                 <w:sz w:val="22"/>
                 <w:szCs w:val="22"/>
               </w:rPr>
-              <w:t>Anything that is out of scope for this feature</w:t>
-            </w:r>
-          </w:p>
-        </w:tc>
-      </w:tr>
-      <w:tr>
-        <w:tc>
-          <w:tcPr>
-            <w:tcW w:w="0" w:type="auto"/>
-            <w:tcBorders>
-              <w:top w:val="single" w:sz="8" w:space="0" w:color="000000"/>
-              <w:left w:val="single" w:sz="8" w:space="0" w:color="000000"/>
-              <w:bottom w:val="single" w:sz="8" w:space="0" w:color="000000"/>
-              <w:right w:val="single" w:sz="8" w:space="0" w:color="000000"/>
-            </w:tcBorders>
-            <w:tcMar>
-              <w:top w:w="100" w:type="dxa"/>
-              <w:left w:w="100" w:type="dxa"/>
-              <w:bottom w:w="100" w:type="dxa"/>
-              <w:right w:w="100" w:type="dxa"/>
-            </w:tcMar>
-            <w:hideMark/>
-          </w:tcPr>
-          <w:p>
-            <w:pPr>
-              <w:rPr>
-                <w:rFonts w:ascii="Arial" w:eastAsia="Times New Roman" w:hAnsi="Arial" w:cs="Arial"/>
-                <w:color w:val="000000" w:themeColor="text1"/>
-                <w:sz w:val="22"/>
-                <w:szCs w:val="22"/>
-              </w:rPr>
-            </w:pPr>
-            <w:r>
-              <w:rPr>
-                <w:rFonts w:ascii="Arial" w:eastAsia="Times New Roman" w:hAnsi="Arial" w:cs="Arial"/>
-                <w:color w:val="000000" w:themeColor="text1"/>
-                <w:sz w:val="22"/>
-                <w:szCs w:val="22"/>
-              </w:rPr>
-              <w:t>Acceptance criteria</w:t>
-            </w:r>
-          </w:p>
-        </w:tc>
-        <w:tc>
-          <w:tcPr>
-            <w:tcW w:w="7369" w:type="dxa"/>
-            <w:tcBorders>
-              <w:top w:val="single" w:sz="8" w:space="0" w:color="000000"/>
-              <w:left w:val="single" w:sz="8" w:space="0" w:color="000000"/>
-              <w:bottom w:val="single" w:sz="8" w:space="0" w:color="000000"/>
-              <w:right w:val="single" w:sz="8" w:space="0" w:color="000000"/>
-            </w:tcBorders>
-            <w:tcMar>
-              <w:top w:w="100" w:type="dxa"/>
-              <w:left w:w="100" w:type="dxa"/>
-              <w:bottom w:w="100" w:type="dxa"/>
-              <w:right w:w="100" w:type="dxa"/>
-            </w:tcMar>
-            <w:hideMark/>
-          </w:tcPr>
-          <w:p>
-            <w:pPr>
-              <w:rPr>
-                <w:rFonts w:ascii="Times New Roman" w:eastAsia="Times New Roman" w:hAnsi="Times New Roman" w:cs="Times New Roman"/>
-              </w:rPr>
-            </w:pPr>
-            <w:r>
-              <w:rPr>
-                <w:rFonts w:ascii="Arial" w:eastAsia="Times New Roman" w:hAnsi="Arial" w:cs="Arial"/>
-                <w:i/>
-                <w:iCs/>
-                <w:color w:val="666666"/>
-                <w:sz w:val="22"/>
-                <w:szCs w:val="22"/>
-              </w:rPr>
-              <w:t xml:space="preserve">Conditions of </w:t>
-            </w:r>
-            <w:r>
-              <w:rPr>
-                <w:rFonts w:ascii="Arial" w:eastAsia="Times New Roman" w:hAnsi="Arial" w:cs="Arial"/>
-                <w:i/>
-                <w:iCs/>
-                <w:color w:val="666666"/>
-                <w:sz w:val="22"/>
-                <w:szCs w:val="22"/>
-              </w:rPr>
-              <w:t>acceptance</w:t>
+              <w:t>Conditions of acceptance</w:t>
             </w:r>
           </w:p>
         </w:tc>
@@ -3179,7 +4685,6 @@
           <w:sz w:val="28"/>
           <w:szCs w:val="28"/>
         </w:rPr>
-        <w:lastRenderedPageBreak/>
         <w:t>Use</w:t>
       </w:r>
       <w:r>
@@ -3212,32 +4717,56 @@
     <w:p>
       <w:pPr>
         <w:rPr>
-          <w:rFonts w:ascii="Arial" w:eastAsia="Times New Roman" w:hAnsi="Arial" w:cs="Arial"/>
-          <w:i/>
-          <w:iCs/>
-          <w:color w:val="666666"/>
-          <w:sz w:val="22"/>
-          <w:szCs w:val="22"/>
+          <w:rFonts w:ascii="Arial" w:hAnsi="Arial" w:cs="Arial"/>
         </w:rPr>
       </w:pPr>
       <w:r>
         <w:rPr>
-          <w:rFonts w:ascii="Arial" w:eastAsia="Times New Roman" w:hAnsi="Arial" w:cs="Arial"/>
-          <w:i/>
-          <w:iCs/>
-          <w:color w:val="666666"/>
-          <w:sz w:val="22"/>
-          <w:szCs w:val="22"/>
+          <w:rFonts w:ascii="Arial" w:hAnsi="Arial" w:cs="Arial"/>
+          <w:noProof/>
         </w:rPr>
-        <w:t>Insert wireframes and mockups.</w:t>
+        <w:drawing>
+          <wp:inline distT="0" distB="0" distL="0" distR="0" wp14:anchorId="7F820F7B" wp14:editId="0C69648C">
+            <wp:extent cx="5943600" cy="4278630"/>
+            <wp:effectExtent l="0" t="0" r="0" b="7620"/>
+            <wp:docPr id="1" name="Picture 1" descr="Diagram&#10;&#10;Description automatically generated"/>
+            <wp:cNvGraphicFramePr>
+              <a:graphicFrameLocks xmlns:a="http://schemas.openxmlformats.org/drawingml/2006/main" noChangeAspect="1"/>
+            </wp:cNvGraphicFramePr>
+            <a:graphic xmlns:a="http://schemas.openxmlformats.org/drawingml/2006/main">
+              <a:graphicData uri="http://schemas.openxmlformats.org/drawingml/2006/picture">
+                <pic:pic xmlns:pic="http://schemas.openxmlformats.org/drawingml/2006/picture">
+                  <pic:nvPicPr>
+                    <pic:cNvPr id="1" name="Picture 1" descr="Diagram&#10;&#10;Description automatically generated"/>
+                    <pic:cNvPicPr/>
+                  </pic:nvPicPr>
+                  <pic:blipFill>
+                    <a:blip r:embed="rId7">
+                      <a:extLst>
+                        <a:ext uri="{28A0092B-C50C-407E-A947-70E740481C1C}">
+                          <a14:useLocalDpi xmlns:a14="http://schemas.microsoft.com/office/drawing/2010/main" val="0"/>
+                        </a:ext>
+                      </a:extLst>
+                    </a:blip>
+                    <a:stretch>
+                      <a:fillRect/>
+                    </a:stretch>
+                  </pic:blipFill>
+                  <pic:spPr>
+                    <a:xfrm>
+                      <a:off x="0" y="0"/>
+                      <a:ext cx="5943600" cy="4278630"/>
+                    </a:xfrm>
+                    <a:prstGeom prst="rect">
+                      <a:avLst/>
+                    </a:prstGeom>
+                  </pic:spPr>
+                </pic:pic>
+              </a:graphicData>
+            </a:graphic>
+          </wp:inline>
+        </w:drawing>
       </w:r>
-    </w:p>
-    <w:p>
-      <w:pPr>
-        <w:rPr>
-          <w:rFonts w:ascii="Arial" w:hAnsi="Arial" w:cs="Arial"/>
-        </w:rPr>
-      </w:pPr>
     </w:p>
     <w:p>
       <w:pPr>
@@ -3314,84 +4843,6 @@
     </w:p>
     <w:p>
       <w:pPr>
-        <w:shd w:val="clear" w:color="auto" w:fill="FFFFFF"/>
-        <w:spacing w:after="23"/>
-        <w:jc w:val="both"/>
-        <w:rPr>
-          <w:rFonts w:ascii="Arial" w:eastAsia="Times New Roman" w:hAnsi="Arial" w:cs="Arial"/>
-          <w:i/>
-          <w:iCs/>
-          <w:color w:val="666666"/>
-          <w:sz w:val="22"/>
-          <w:szCs w:val="22"/>
-        </w:rPr>
-      </w:pPr>
-      <w:r>
-        <w:rPr>
-          <w:rFonts w:ascii="Arial" w:eastAsia="Times New Roman" w:hAnsi="Arial" w:cs="Arial"/>
-          <w:i/>
-          <w:iCs/>
-          <w:color w:val="666666"/>
-          <w:sz w:val="22"/>
-          <w:szCs w:val="22"/>
-        </w:rPr>
-        <w:t>Hypothesis: Using two cameras will help translate to Virtual Reality to increase control of rover.</w:t>
-      </w:r>
-    </w:p>
-    <w:p>
-      <w:pPr>
-        <w:shd w:val="clear" w:color="auto" w:fill="FFFFFF"/>
-        <w:spacing w:after="23"/>
-        <w:jc w:val="both"/>
-        <w:rPr>
-          <w:rFonts w:ascii="Arial" w:eastAsia="Times New Roman" w:hAnsi="Arial" w:cs="Arial"/>
-          <w:i/>
-          <w:iCs/>
-          <w:color w:val="666666"/>
-          <w:sz w:val="22"/>
-          <w:szCs w:val="22"/>
-        </w:rPr>
-      </w:pPr>
-      <w:r>
-        <w:rPr>
-          <w:rFonts w:ascii="Arial" w:eastAsia="Times New Roman" w:hAnsi="Arial" w:cs="Arial"/>
-          <w:i/>
-          <w:iCs/>
-          <w:color w:val="666666"/>
-          <w:sz w:val="22"/>
-          <w:szCs w:val="22"/>
-        </w:rPr>
-        <w:t>Hypothesis: Using two cameras will help translate to Virtual Reality to increase control of rover.</w:t>
-      </w:r>
-    </w:p>
-    <w:p>
-      <w:pPr>
-        <w:shd w:val="clear" w:color="auto" w:fill="FFFFFF"/>
-        <w:spacing w:after="23"/>
-        <w:jc w:val="both"/>
-        <w:rPr>
-          <w:rFonts w:ascii="Arial" w:eastAsia="Times New Roman" w:hAnsi="Arial" w:cs="Arial"/>
-          <w:i/>
-          <w:iCs/>
-          <w:color w:val="666666"/>
-          <w:sz w:val="22"/>
-          <w:szCs w:val="22"/>
-        </w:rPr>
-      </w:pPr>
-      <w:r>
-        <w:rPr>
-          <w:rFonts w:ascii="Arial" w:eastAsia="Times New Roman" w:hAnsi="Arial" w:cs="Arial"/>
-          <w:i/>
-          <w:iCs/>
-          <w:color w:val="666666"/>
-          <w:sz w:val="22"/>
-          <w:szCs w:val="22"/>
-        </w:rPr>
-        <w:t>Hypothesis: Using two cameras will help translate to Virtual Reality to increase control of rover.</w:t>
-      </w:r>
-    </w:p>
-    <w:p>
-      <w:pPr>
         <w:spacing w:after="23"/>
         <w:rPr>
           <w:rFonts w:ascii="Times New Roman" w:eastAsia="Times New Roman" w:hAnsi="Times New Roman" w:cs="Times New Roman"/>
@@ -3595,27 +5046,7 @@
                 <w:sz w:val="22"/>
                 <w:szCs w:val="22"/>
               </w:rPr>
-              <w:t>1280x720 cameras must operate at latency of 0.046</w:t>
-            </w:r>
-            <w:proofErr w:type="gramStart"/>
-            <w:r>
-              <w:rPr>
-                <w:rFonts w:ascii="Arial" w:eastAsia="Times New Roman" w:hAnsi="Arial" w:cs="Arial"/>
-                <w:color w:val="666666"/>
-                <w:sz w:val="22"/>
-                <w:szCs w:val="22"/>
-              </w:rPr>
-              <w:t>ms(</w:t>
-            </w:r>
-            <w:proofErr w:type="gramEnd"/>
-            <w:r>
-              <w:rPr>
-                <w:rFonts w:ascii="Arial" w:eastAsia="Times New Roman" w:hAnsi="Arial" w:cs="Arial"/>
-                <w:color w:val="666666"/>
-                <w:sz w:val="22"/>
-                <w:szCs w:val="22"/>
-              </w:rPr>
-              <w:t>30 fps per camera)</w:t>
+              <w:t>1280x720 cameras must operate at latency of 0.046ms(30 fps per camera)</w:t>
             </w:r>
           </w:p>
         </w:tc>
@@ -3645,7 +5076,17 @@
                 <w:sz w:val="22"/>
                 <w:szCs w:val="22"/>
               </w:rPr>
-              <w:t xml:space="preserve">The baseline of operations involves a minimum of 30fps/ 0.023 </w:t>
+              <w:t xml:space="preserve">The baseline of operations involves a minimum of </w:t>
+            </w:r>
+            <w:r>
+              <w:rPr>
+                <w:rFonts w:ascii="Arial" w:eastAsia="Times New Roman" w:hAnsi="Arial" w:cs="Arial"/>
+                <w:color w:val="666666"/>
+                <w:sz w:val="22"/>
+                <w:szCs w:val="22"/>
+              </w:rPr>
+              <w:lastRenderedPageBreak/>
+              <w:t xml:space="preserve">30fps/ 0.023 </w:t>
             </w:r>
             <w:proofErr w:type="spellStart"/>
             <w:r>
@@ -3702,7 +5143,18 @@
                 <w:sz w:val="22"/>
                 <w:szCs w:val="22"/>
               </w:rPr>
-              <w:t xml:space="preserve">The preferred latency for operations per camera will be 0.023 </w:t>
+              <w:lastRenderedPageBreak/>
+              <w:t xml:space="preserve">The preferred latency for operations </w:t>
+            </w:r>
+            <w:r>
+              <w:rPr>
+                <w:rFonts w:ascii="Arial" w:eastAsia="Times New Roman" w:hAnsi="Arial" w:cs="Arial"/>
+                <w:color w:val="666666"/>
+                <w:sz w:val="22"/>
+                <w:szCs w:val="22"/>
+              </w:rPr>
+              <w:lastRenderedPageBreak/>
+              <w:t xml:space="preserve">per camera will be 0.023 </w:t>
             </w:r>
             <w:proofErr w:type="spellStart"/>
             <w:r>
@@ -3722,16 +5174,7 @@
                 <w:sz w:val="22"/>
                 <w:szCs w:val="22"/>
               </w:rPr>
-              <w:t>/</w:t>
-            </w:r>
-            <w:r>
-              <w:rPr>
-                <w:rFonts w:ascii="Arial" w:eastAsia="Times New Roman" w:hAnsi="Arial" w:cs="Arial"/>
-                <w:color w:val="666666"/>
-                <w:sz w:val="22"/>
-                <w:szCs w:val="22"/>
-              </w:rPr>
-              <w:t>60 fps.</w:t>
+              <w:t>/60 fps.</w:t>
             </w:r>
           </w:p>
         </w:tc>
@@ -3761,6 +5204,7 @@
                 <w:sz w:val="22"/>
                 <w:szCs w:val="22"/>
               </w:rPr>
+              <w:lastRenderedPageBreak/>
               <w:t xml:space="preserve"> </w:t>
             </w:r>
             <w:r>
@@ -3772,6 +5216,104 @@
               </w:rPr>
               <w:t>6/10/2022</w:t>
             </w:r>
+          </w:p>
+        </w:tc>
+      </w:tr>
+      <w:tr>
+        <w:trPr>
+          <w:trHeight w:val="249"/>
+        </w:trPr>
+        <w:tc>
+          <w:tcPr>
+            <w:tcW w:w="4400" w:type="dxa"/>
+            <w:tcBorders>
+              <w:top w:val="single" w:sz="8" w:space="0" w:color="000000"/>
+              <w:left w:val="single" w:sz="8" w:space="0" w:color="000000"/>
+              <w:bottom w:val="single" w:sz="8" w:space="0" w:color="000000"/>
+              <w:right w:val="single" w:sz="8" w:space="0" w:color="000000"/>
+            </w:tcBorders>
+          </w:tcPr>
+          <w:p>
+            <w:pPr>
+              <w:tabs>
+                <w:tab w:val="left" w:pos="1590"/>
+              </w:tabs>
+              <w:rPr>
+                <w:rFonts w:ascii="Arial" w:eastAsia="Times New Roman" w:hAnsi="Arial" w:cs="Arial"/>
+                <w:color w:val="666666"/>
+                <w:sz w:val="22"/>
+                <w:szCs w:val="22"/>
+              </w:rPr>
+            </w:pPr>
+          </w:p>
+        </w:tc>
+        <w:tc>
+          <w:tcPr>
+            <w:tcW w:w="1710" w:type="dxa"/>
+            <w:tcBorders>
+              <w:top w:val="single" w:sz="8" w:space="0" w:color="000000"/>
+              <w:left w:val="single" w:sz="8" w:space="0" w:color="000000"/>
+              <w:bottom w:val="single" w:sz="8" w:space="0" w:color="000000"/>
+              <w:right w:val="single" w:sz="8" w:space="0" w:color="000000"/>
+            </w:tcBorders>
+          </w:tcPr>
+          <w:p>
+            <w:pPr>
+              <w:rPr>
+                <w:rFonts w:ascii="Arial" w:eastAsia="Times New Roman" w:hAnsi="Arial" w:cs="Arial"/>
+                <w:color w:val="666666"/>
+                <w:sz w:val="22"/>
+                <w:szCs w:val="22"/>
+              </w:rPr>
+            </w:pPr>
+          </w:p>
+        </w:tc>
+        <w:tc>
+          <w:tcPr>
+            <w:tcW w:w="1530" w:type="dxa"/>
+            <w:tcBorders>
+              <w:top w:val="single" w:sz="8" w:space="0" w:color="000000"/>
+              <w:left w:val="single" w:sz="8" w:space="0" w:color="000000"/>
+              <w:bottom w:val="single" w:sz="8" w:space="0" w:color="000000"/>
+              <w:right w:val="single" w:sz="8" w:space="0" w:color="000000"/>
+            </w:tcBorders>
+            <w:tcMar>
+              <w:top w:w="100" w:type="dxa"/>
+              <w:left w:w="100" w:type="dxa"/>
+              <w:bottom w:w="100" w:type="dxa"/>
+              <w:right w:w="100" w:type="dxa"/>
+            </w:tcMar>
+          </w:tcPr>
+          <w:p>
+            <w:pPr>
+              <w:rPr>
+                <w:rFonts w:ascii="Arial" w:eastAsia="Times New Roman" w:hAnsi="Arial" w:cs="Arial"/>
+                <w:color w:val="666666"/>
+                <w:sz w:val="22"/>
+                <w:szCs w:val="22"/>
+              </w:rPr>
+            </w:pPr>
+          </w:p>
+        </w:tc>
+        <w:tc>
+          <w:tcPr>
+            <w:tcW w:w="1710" w:type="dxa"/>
+            <w:tcBorders>
+              <w:top w:val="single" w:sz="8" w:space="0" w:color="000000"/>
+              <w:left w:val="single" w:sz="8" w:space="0" w:color="000000"/>
+              <w:bottom w:val="single" w:sz="8" w:space="0" w:color="000000"/>
+              <w:right w:val="single" w:sz="8" w:space="0" w:color="000000"/>
+            </w:tcBorders>
+          </w:tcPr>
+          <w:p>
+            <w:pPr>
+              <w:rPr>
+                <w:rFonts w:ascii="Arial" w:eastAsia="Times New Roman" w:hAnsi="Arial" w:cs="Arial"/>
+                <w:color w:val="000000" w:themeColor="text1"/>
+                <w:sz w:val="22"/>
+                <w:szCs w:val="22"/>
+              </w:rPr>
+            </w:pPr>
           </w:p>
         </w:tc>
       </w:tr>
@@ -4010,16 +5552,7 @@
                 <w:sz w:val="22"/>
                 <w:szCs w:val="22"/>
               </w:rPr>
-              <w:t>C</w:t>
-            </w:r>
-            <w:r>
-              <w:rPr>
-                <w:rFonts w:ascii="Arial" w:eastAsia="Times New Roman" w:hAnsi="Arial" w:cs="Arial"/>
-                <w:color w:val="666666"/>
-                <w:sz w:val="22"/>
-                <w:szCs w:val="22"/>
-              </w:rPr>
-              <w:t>am</w:t>
+              <w:t>Cam</w:t>
             </w:r>
             <w:r>
               <w:rPr>
@@ -4125,16 +5658,7 @@
                 <w:sz w:val="22"/>
                 <w:szCs w:val="22"/>
               </w:rPr>
-              <w:t>H</w:t>
-            </w:r>
-            <w:r>
-              <w:rPr>
-                <w:rFonts w:ascii="Arial" w:eastAsia="Times New Roman" w:hAnsi="Arial" w:cs="Arial"/>
-                <w:color w:val="666666"/>
-                <w:sz w:val="22"/>
-                <w:szCs w:val="22"/>
-              </w:rPr>
-              <w:t xml:space="preserve"> 6/</w:t>
+              <w:t>H 6/</w:t>
             </w:r>
           </w:p>
         </w:tc>
@@ -4517,9 +6041,9 @@
       </w:pPr>
     </w:p>
     <w:sectPr>
-      <w:headerReference w:type="default" r:id="rId7"/>
-      <w:footerReference w:type="default" r:id="rId8"/>
-      <w:headerReference w:type="first" r:id="rId9"/>
+      <w:headerReference w:type="default" r:id="rId8"/>
+      <w:footerReference w:type="default" r:id="rId9"/>
+      <w:headerReference w:type="first" r:id="rId10"/>
       <w:pgSz w:w="12240" w:h="15840"/>
       <w:pgMar w:top="1440" w:right="1440" w:bottom="1440" w:left="1440" w:header="720" w:footer="720" w:gutter="0"/>
       <w:pgNumType w:start="0"/>
@@ -4688,7 +6212,7 @@
   <w:abstractNum w:abstractNumId="0" w15:restartNumberingAfterBreak="0">
     <w:nsid w:val="1BA25B94"/>
     <w:multiLevelType w:val="hybridMultilevel"/>
-    <w:tmpl w:val="1A9EA1C2"/>
+    <w:tmpl w:val="48B83624"/>
     <w:lvl w:ilvl="0" w:tplc="9B94FF34">
       <w:start w:val="1"/>
       <w:numFmt w:val="decimal"/>
@@ -5589,7 +7113,6 @@
   <w:style w:type="character" w:default="1" w:styleId="DefaultParagraphFont">
     <w:name w:val="Default Paragraph Font"/>
     <w:uiPriority w:val="1"/>
-    <w:semiHidden/>
     <w:unhideWhenUsed/>
   </w:style>
   <w:style w:type="table" w:default="1" w:styleId="TableNormal">

</xml_diff>

<commit_message>
Product Requirements Document Version 1.0
</commit_message>
<xml_diff>
--- a/Product Requirement Document.docx
+++ b/Product Requirement Document.docx
@@ -147,6 +147,7 @@
                                     </w:rPr>
                                     <w:t xml:space="preserve"> 17</w:t>
                                   </w:r>
+                                  <w:proofErr w:type="gramStart"/>
                                   <w:r>
                                     <w:rPr>
                                       <w:color w:val="FFFFFF" w:themeColor="background1"/>
@@ -172,6 +173,7 @@
                                     </w:rPr>
                                     <w:t>2022</w:t>
                                   </w:r>
+                                  <w:proofErr w:type="gramEnd"/>
                                 </w:p>
                               </w:txbxContent>
                             </wps:txbx>
@@ -336,6 +338,7 @@
                               </w:rPr>
                               <w:t xml:space="preserve"> 17</w:t>
                             </w:r>
+                            <w:proofErr w:type="gramStart"/>
                             <w:r>
                               <w:rPr>
                                 <w:color w:val="FFFFFF" w:themeColor="background1"/>
@@ -361,6 +364,7 @@
                               </w:rPr>
                               <w:t>2022</w:t>
                             </w:r>
+                            <w:proofErr w:type="gramEnd"/>
                           </w:p>
                         </w:txbxContent>
                       </v:textbox>
@@ -1013,13 +1017,6 @@
     </w:p>
     <w:p>
       <w:pPr>
-        <w:rPr>
-          <w:rFonts w:ascii="Arial" w:hAnsi="Arial" w:cs="Arial"/>
-        </w:rPr>
-      </w:pPr>
-    </w:p>
-    <w:p>
-      <w:pPr>
         <w:pStyle w:val="Heading1"/>
         <w:numPr>
           <w:ilvl w:val="0"/>
@@ -4200,6 +4197,33 @@
               </w:rPr>
               <w:t xml:space="preserve">Long distance operation will allow the </w:t>
             </w:r>
+            <w:r>
+              <w:rPr>
+                <w:rFonts w:ascii="Arial" w:eastAsia="Times New Roman" w:hAnsi="Arial" w:cs="Arial"/>
+                <w:color w:val="666666"/>
+                <w:sz w:val="22"/>
+                <w:szCs w:val="22"/>
+              </w:rPr>
+              <w:t>robotic to be accessed around the globe and anywhere a satellite will be able to reach</w:t>
+            </w:r>
+            <w:r>
+              <w:rPr>
+                <w:rFonts w:ascii="Arial" w:eastAsia="Times New Roman" w:hAnsi="Arial" w:cs="Arial"/>
+                <w:color w:val="666666"/>
+                <w:sz w:val="22"/>
+                <w:szCs w:val="22"/>
+              </w:rPr>
+              <w:t xml:space="preserve"> at a sustained signal</w:t>
+            </w:r>
+            <w:r>
+              <w:rPr>
+                <w:rFonts w:ascii="Arial" w:eastAsia="Times New Roman" w:hAnsi="Arial" w:cs="Arial"/>
+                <w:color w:val="666666"/>
+                <w:sz w:val="22"/>
+                <w:szCs w:val="22"/>
+              </w:rPr>
+              <w:t>.</w:t>
+            </w:r>
           </w:p>
         </w:tc>
       </w:tr>
@@ -4267,13 +4291,11 @@
             <w:r>
               <w:rPr>
                 <w:rFonts w:ascii="Arial" w:eastAsia="Times New Roman" w:hAnsi="Arial" w:cs="Arial"/>
-                <w:i/>
-                <w:iCs/>
-                <w:color w:val="666666"/>
-                <w:sz w:val="22"/>
-                <w:szCs w:val="22"/>
-              </w:rPr>
-              <w:t>Task or action the user wants to accomplish</w:t>
+                <w:color w:val="666666"/>
+                <w:sz w:val="22"/>
+                <w:szCs w:val="22"/>
+              </w:rPr>
+              <w:t>The purpose of long distance is so the rover can operate at long distances over a 10-mile range.</w:t>
             </w:r>
           </w:p>
         </w:tc>
@@ -4312,6 +4334,7 @@
                 <w:sz w:val="22"/>
                 <w:szCs w:val="22"/>
               </w:rPr>
+              <w:lastRenderedPageBreak/>
               <w:t>User problem</w:t>
             </w:r>
           </w:p>
@@ -4342,13 +4365,20 @@
             <w:r>
               <w:rPr>
                 <w:rFonts w:ascii="Arial" w:eastAsia="Times New Roman" w:hAnsi="Arial" w:cs="Arial"/>
-                <w:i/>
-                <w:iCs/>
-                <w:color w:val="666666"/>
-                <w:sz w:val="22"/>
-                <w:szCs w:val="22"/>
-              </w:rPr>
-              <w:t>Pain point or challenge</w:t>
+                <w:color w:val="666666"/>
+                <w:sz w:val="22"/>
+                <w:szCs w:val="22"/>
+              </w:rPr>
+              <w:t>This will allow</w:t>
+            </w:r>
+            <w:r>
+              <w:rPr>
+                <w:rFonts w:ascii="Arial" w:eastAsia="Times New Roman" w:hAnsi="Arial" w:cs="Arial"/>
+                <w:color w:val="666666"/>
+                <w:sz w:val="22"/>
+                <w:szCs w:val="22"/>
+              </w:rPr>
+              <w:t xml:space="preserve"> people to travel into far away and unsustainable areas.</w:t>
             </w:r>
           </w:p>
         </w:tc>
@@ -4387,7 +4417,6 @@
                 <w:sz w:val="22"/>
                 <w:szCs w:val="22"/>
               </w:rPr>
-              <w:lastRenderedPageBreak/>
               <w:t>User value</w:t>
             </w:r>
           </w:p>
@@ -4418,13 +4447,11 @@
             <w:r>
               <w:rPr>
                 <w:rFonts w:ascii="Arial" w:eastAsia="Times New Roman" w:hAnsi="Arial" w:cs="Arial"/>
-                <w:i/>
-                <w:iCs/>
-                <w:color w:val="666666"/>
-                <w:sz w:val="22"/>
-                <w:szCs w:val="22"/>
-              </w:rPr>
-              <w:t>How the proposed solution helps the user</w:t>
+                <w:color w:val="666666"/>
+                <w:sz w:val="22"/>
+                <w:szCs w:val="22"/>
+              </w:rPr>
+              <w:t>The value achieved by using wireless API will be that the rover has no long-distance connectivity issues.</w:t>
             </w:r>
           </w:p>
         </w:tc>
@@ -4487,19 +4514,124 @@
           <w:p>
             <w:pPr>
               <w:rPr>
-                <w:rFonts w:ascii="Times New Roman" w:eastAsia="Times New Roman" w:hAnsi="Times New Roman" w:cs="Times New Roman"/>
-              </w:rPr>
-            </w:pPr>
-            <w:r>
-              <w:rPr>
-                <w:rFonts w:ascii="Arial" w:eastAsia="Times New Roman" w:hAnsi="Arial" w:cs="Arial"/>
-                <w:i/>
-                <w:iCs/>
-                <w:color w:val="666666"/>
-                <w:sz w:val="22"/>
-                <w:szCs w:val="22"/>
-              </w:rPr>
-              <w:t>Business, user, or technical assumptions</w:t>
+                <w:rFonts w:ascii="Arial" w:eastAsia="Times New Roman" w:hAnsi="Arial" w:cs="Arial"/>
+                <w:color w:val="666666"/>
+                <w:sz w:val="22"/>
+                <w:szCs w:val="22"/>
+              </w:rPr>
+            </w:pPr>
+            <w:r>
+              <w:rPr>
+                <w:rFonts w:ascii="Arial" w:eastAsia="Times New Roman" w:hAnsi="Arial" w:cs="Arial"/>
+                <w:color w:val="666666"/>
+                <w:sz w:val="22"/>
+                <w:szCs w:val="22"/>
+              </w:rPr>
+              <w:t xml:space="preserve">- Connection with </w:t>
+            </w:r>
+            <w:proofErr w:type="spellStart"/>
+            <w:r>
+              <w:rPr>
+                <w:rFonts w:ascii="Arial" w:eastAsia="Times New Roman" w:hAnsi="Arial" w:cs="Arial"/>
+                <w:color w:val="666666"/>
+                <w:sz w:val="22"/>
+                <w:szCs w:val="22"/>
+              </w:rPr>
+              <w:t>RaspberryPI</w:t>
+            </w:r>
+            <w:proofErr w:type="spellEnd"/>
+            <w:r>
+              <w:rPr>
+                <w:rFonts w:ascii="Arial" w:eastAsia="Times New Roman" w:hAnsi="Arial" w:cs="Arial"/>
+                <w:color w:val="666666"/>
+                <w:sz w:val="22"/>
+                <w:szCs w:val="22"/>
+              </w:rPr>
+              <w:t xml:space="preserve"> GPIO</w:t>
+            </w:r>
+          </w:p>
+          <w:p>
+            <w:pPr>
+              <w:rPr>
+                <w:rFonts w:ascii="Arial" w:eastAsia="Times New Roman" w:hAnsi="Arial" w:cs="Arial"/>
+                <w:color w:val="666666"/>
+                <w:sz w:val="22"/>
+                <w:szCs w:val="22"/>
+              </w:rPr>
+            </w:pPr>
+            <w:r>
+              <w:rPr>
+                <w:rFonts w:ascii="Arial" w:eastAsia="Times New Roman" w:hAnsi="Arial" w:cs="Arial"/>
+                <w:color w:val="666666"/>
+                <w:sz w:val="22"/>
+                <w:szCs w:val="22"/>
+              </w:rPr>
+              <w:t xml:space="preserve">- </w:t>
+            </w:r>
+            <w:r>
+              <w:rPr>
+                <w:rFonts w:ascii="Arial" w:eastAsia="Times New Roman" w:hAnsi="Arial" w:cs="Arial"/>
+                <w:color w:val="666666"/>
+                <w:sz w:val="22"/>
+                <w:szCs w:val="22"/>
+              </w:rPr>
+              <w:t>Power source running in correct condition</w:t>
+            </w:r>
+          </w:p>
+          <w:p>
+            <w:pPr>
+              <w:rPr>
+                <w:rFonts w:ascii="Arial" w:eastAsia="Times New Roman" w:hAnsi="Arial" w:cs="Arial"/>
+                <w:color w:val="666666"/>
+                <w:sz w:val="22"/>
+                <w:szCs w:val="22"/>
+              </w:rPr>
+            </w:pPr>
+            <w:r>
+              <w:rPr>
+                <w:rFonts w:ascii="Arial" w:eastAsia="Times New Roman" w:hAnsi="Arial" w:cs="Arial"/>
+                <w:color w:val="666666"/>
+                <w:sz w:val="22"/>
+                <w:szCs w:val="22"/>
+              </w:rPr>
+              <w:t xml:space="preserve">- </w:t>
+            </w:r>
+            <w:r>
+              <w:rPr>
+                <w:rFonts w:ascii="Arial" w:eastAsia="Times New Roman" w:hAnsi="Arial" w:cs="Arial"/>
+                <w:color w:val="666666"/>
+                <w:sz w:val="22"/>
+                <w:szCs w:val="22"/>
+              </w:rPr>
+              <w:t>Satellites online</w:t>
+            </w:r>
+          </w:p>
+          <w:p>
+            <w:pPr>
+              <w:rPr>
+                <w:rFonts w:ascii="Arial" w:eastAsia="Times New Roman" w:hAnsi="Arial" w:cs="Arial"/>
+                <w:color w:val="666666"/>
+                <w:sz w:val="22"/>
+                <w:szCs w:val="22"/>
+              </w:rPr>
+            </w:pPr>
+            <w:r>
+              <w:rPr>
+                <w:rFonts w:ascii="Arial" w:eastAsia="Times New Roman" w:hAnsi="Arial" w:cs="Arial"/>
+                <w:color w:val="666666"/>
+                <w:sz w:val="22"/>
+                <w:szCs w:val="22"/>
+              </w:rPr>
+              <w:t>- Receiving computer</w:t>
+            </w:r>
+            <w:r>
+              <w:rPr>
+                <w:rFonts w:ascii="Arial" w:eastAsia="Times New Roman" w:hAnsi="Arial" w:cs="Arial"/>
+                <w:color w:val="666666"/>
+                <w:sz w:val="22"/>
+                <w:szCs w:val="22"/>
+              </w:rPr>
+              <w:t xml:space="preserve"> online</w:t>
             </w:r>
           </w:p>
         </w:tc>
@@ -4568,13 +4700,40 @@
             <w:r>
               <w:rPr>
                 <w:rFonts w:ascii="Arial" w:eastAsia="Times New Roman" w:hAnsi="Arial" w:cs="Arial"/>
-                <w:i/>
-                <w:iCs/>
-                <w:color w:val="666666"/>
-                <w:sz w:val="22"/>
-                <w:szCs w:val="22"/>
-              </w:rPr>
-              <w:t>Anything that is out of scope for this feature</w:t>
+                <w:color w:val="666666"/>
+                <w:sz w:val="22"/>
+                <w:szCs w:val="22"/>
+              </w:rPr>
+              <w:t>N</w:t>
+            </w:r>
+            <w:r>
+              <w:rPr>
+                <w:rFonts w:ascii="Arial" w:eastAsia="Times New Roman" w:hAnsi="Arial" w:cs="Arial"/>
+                <w:color w:val="666666"/>
+                <w:sz w:val="22"/>
+                <w:szCs w:val="22"/>
+              </w:rPr>
+              <w:t xml:space="preserve">ot using local connection/ using </w:t>
+            </w:r>
+            <w:proofErr w:type="spellStart"/>
+            <w:r>
+              <w:rPr>
+                <w:rFonts w:ascii="Arial" w:eastAsia="Times New Roman" w:hAnsi="Arial" w:cs="Arial"/>
+                <w:color w:val="666666"/>
+                <w:sz w:val="22"/>
+                <w:szCs w:val="22"/>
+              </w:rPr>
+              <w:t>RaspberryPI</w:t>
+            </w:r>
+            <w:proofErr w:type="spellEnd"/>
+            <w:r>
+              <w:rPr>
+                <w:rFonts w:ascii="Arial" w:eastAsia="Times New Roman" w:hAnsi="Arial" w:cs="Arial"/>
+                <w:color w:val="666666"/>
+                <w:sz w:val="22"/>
+                <w:szCs w:val="22"/>
+              </w:rPr>
+              <w:t xml:space="preserve"> GPIO</w:t>
             </w:r>
           </w:p>
         </w:tc>
@@ -4638,18 +4797,18 @@
             <w:pPr>
               <w:rPr>
                 <w:rFonts w:ascii="Times New Roman" w:eastAsia="Times New Roman" w:hAnsi="Times New Roman" w:cs="Times New Roman"/>
-              </w:rPr>
-            </w:pPr>
-            <w:r>
-              <w:rPr>
-                <w:rFonts w:ascii="Arial" w:eastAsia="Times New Roman" w:hAnsi="Arial" w:cs="Arial"/>
-                <w:i/>
-                <w:iCs/>
-                <w:color w:val="666666"/>
-                <w:sz w:val="22"/>
-                <w:szCs w:val="22"/>
-              </w:rPr>
-              <w:t>Conditions of acceptance</w:t>
+                <w:u w:val="single"/>
+              </w:rPr>
+            </w:pPr>
+            <w:r>
+              <w:rPr>
+                <w:rFonts w:ascii="Arial" w:eastAsia="Times New Roman" w:hAnsi="Arial" w:cs="Arial"/>
+                <w:color w:val="666666"/>
+                <w:sz w:val="22"/>
+                <w:szCs w:val="22"/>
+                <w:u w:val="single"/>
+              </w:rPr>
+              <w:t>Led connection to Arduino powered from separate network</w:t>
             </w:r>
           </w:p>
         </w:tc>
@@ -4893,6 +5052,7 @@
                 <w:sz w:val="22"/>
                 <w:szCs w:val="22"/>
               </w:rPr>
+              <w:lastRenderedPageBreak/>
               <w:t xml:space="preserve"> </w:t>
             </w:r>
             <w:r>
@@ -5046,7 +5206,27 @@
                 <w:sz w:val="22"/>
                 <w:szCs w:val="22"/>
               </w:rPr>
-              <w:t>1280x720 cameras must operate at latency of 0.046ms(30 fps per camera)</w:t>
+              <w:t>1280x720 cameras must operate at latency of 0.046</w:t>
+            </w:r>
+            <w:proofErr w:type="gramStart"/>
+            <w:r>
+              <w:rPr>
+                <w:rFonts w:ascii="Arial" w:eastAsia="Times New Roman" w:hAnsi="Arial" w:cs="Arial"/>
+                <w:color w:val="666666"/>
+                <w:sz w:val="22"/>
+                <w:szCs w:val="22"/>
+              </w:rPr>
+              <w:t>ms(</w:t>
+            </w:r>
+            <w:proofErr w:type="gramEnd"/>
+            <w:r>
+              <w:rPr>
+                <w:rFonts w:ascii="Arial" w:eastAsia="Times New Roman" w:hAnsi="Arial" w:cs="Arial"/>
+                <w:color w:val="666666"/>
+                <w:sz w:val="22"/>
+                <w:szCs w:val="22"/>
+              </w:rPr>
+              <w:t>30 fps per camera)</w:t>
             </w:r>
           </w:p>
         </w:tc>
@@ -5076,17 +5256,7 @@
                 <w:sz w:val="22"/>
                 <w:szCs w:val="22"/>
               </w:rPr>
-              <w:t xml:space="preserve">The baseline of operations involves a minimum of </w:t>
-            </w:r>
-            <w:r>
-              <w:rPr>
-                <w:rFonts w:ascii="Arial" w:eastAsia="Times New Roman" w:hAnsi="Arial" w:cs="Arial"/>
-                <w:color w:val="666666"/>
-                <w:sz w:val="22"/>
-                <w:szCs w:val="22"/>
-              </w:rPr>
-              <w:lastRenderedPageBreak/>
-              <w:t xml:space="preserve">30fps/ 0.023 </w:t>
+              <w:t xml:space="preserve">The baseline of operations involves a minimum of 30fps/ 0.023 </w:t>
             </w:r>
             <w:proofErr w:type="spellStart"/>
             <w:r>
@@ -5143,18 +5313,7 @@
                 <w:sz w:val="22"/>
                 <w:szCs w:val="22"/>
               </w:rPr>
-              <w:lastRenderedPageBreak/>
-              <w:t xml:space="preserve">The preferred latency for operations </w:t>
-            </w:r>
-            <w:r>
-              <w:rPr>
-                <w:rFonts w:ascii="Arial" w:eastAsia="Times New Roman" w:hAnsi="Arial" w:cs="Arial"/>
-                <w:color w:val="666666"/>
-                <w:sz w:val="22"/>
-                <w:szCs w:val="22"/>
-              </w:rPr>
-              <w:lastRenderedPageBreak/>
-              <w:t xml:space="preserve">per camera will be 0.023 </w:t>
+              <w:t xml:space="preserve">The preferred latency for operations per camera will be 0.023 </w:t>
             </w:r>
             <w:proofErr w:type="spellStart"/>
             <w:r>
@@ -5204,7 +5363,6 @@
                 <w:sz w:val="22"/>
                 <w:szCs w:val="22"/>
               </w:rPr>
-              <w:lastRenderedPageBreak/>
               <w:t xml:space="preserve"> </w:t>
             </w:r>
             <w:r>
@@ -5552,25 +5710,7 @@
                 <w:sz w:val="22"/>
                 <w:szCs w:val="22"/>
               </w:rPr>
-              <w:t>Cam</w:t>
-            </w:r>
-            <w:r>
-              <w:rPr>
-                <w:rFonts w:ascii="Arial" w:eastAsia="Times New Roman" w:hAnsi="Arial" w:cs="Arial"/>
-                <w:color w:val="666666"/>
-                <w:sz w:val="22"/>
-                <w:szCs w:val="22"/>
-              </w:rPr>
-              <w:t>eras output to VR headset</w:t>
-            </w:r>
-            <w:r>
-              <w:rPr>
-                <w:rFonts w:ascii="Arial" w:eastAsia="Times New Roman" w:hAnsi="Arial" w:cs="Arial"/>
-                <w:color w:val="666666"/>
-                <w:sz w:val="22"/>
-                <w:szCs w:val="22"/>
-              </w:rPr>
-              <w:t>/ web</w:t>
+              <w:t>Implementation to web browser/ react 360</w:t>
             </w:r>
           </w:p>
         </w:tc>
@@ -5597,7 +5737,16 @@
                 <w:sz w:val="22"/>
                 <w:szCs w:val="22"/>
               </w:rPr>
-              <w:t xml:space="preserve">Increased control/ teleportation </w:t>
+              <w:t xml:space="preserve">Use of </w:t>
+            </w:r>
+            <w:r>
+              <w:rPr>
+                <w:rFonts w:ascii="Arial" w:eastAsia="Times New Roman" w:hAnsi="Arial" w:cs="Arial"/>
+                <w:color w:val="666666"/>
+                <w:sz w:val="22"/>
+                <w:szCs w:val="22"/>
+              </w:rPr>
+              <w:t xml:space="preserve"> </w:t>
             </w:r>
           </w:p>
         </w:tc>
@@ -5658,7 +5807,7 @@
                 <w:sz w:val="22"/>
                 <w:szCs w:val="22"/>
               </w:rPr>
-              <w:t>H 6/</w:t>
+              <w:t>5/20/2022</w:t>
             </w:r>
           </w:p>
         </w:tc>

</xml_diff>